<commit_message>
some files added and updated.
</commit_message>
<xml_diff>
--- a/2. Classes_Lab/7. MachineLearning/Questions&Answers.docx
+++ b/2. Classes_Lab/7. MachineLearning/Questions&Answers.docx
@@ -241,7 +241,27 @@
           <w:szCs w:val="28"/>
           <w:shd w:val="clear" w:color="auto" w:fill="F8F8F8"/>
         </w:rPr>
-        <w:t>A:</w:t>
+        <w:t>A</w:t>
+      </w:r>
+      <w:r>
+        <w:rPr>
+          <w:rFonts w:ascii="Arial" w:hAnsi="Arial" w:cs="Arial"/>
+          <w:color w:val="1D1C1D"/>
+          <w:sz w:val="28"/>
+          <w:szCs w:val="28"/>
+          <w:shd w:val="clear" w:color="auto" w:fill="F8F8F8"/>
+        </w:rPr>
+        <w:t>1</w:t>
+      </w:r>
+      <w:r>
+        <w:rPr>
+          <w:rFonts w:ascii="Arial" w:hAnsi="Arial" w:cs="Arial"/>
+          <w:color w:val="1D1C1D"/>
+          <w:sz w:val="28"/>
+          <w:szCs w:val="28"/>
+          <w:shd w:val="clear" w:color="auto" w:fill="F8F8F8"/>
+        </w:rPr>
+        <w:t>:</w:t>
       </w:r>
       <w:r>
         <w:rPr>
@@ -1296,830 +1316,6 @@
           <w:shd w:val="clear" w:color="auto" w:fill="F8F8F8"/>
         </w:rPr>
       </w:pPr>
-      <w:r>
-        <w:rPr>
-          <w:rFonts w:ascii="Arial" w:hAnsi="Arial" w:cs="Arial"/>
-          <w:color w:val="1D1C1D"/>
-          <w:sz w:val="28"/>
-          <w:szCs w:val="28"/>
-          <w:shd w:val="clear" w:color="auto" w:fill="F8F8F8"/>
-        </w:rPr>
-        <w:t xml:space="preserve">A1: </w:t>
-      </w:r>
-      <w:proofErr w:type="spellStart"/>
-      <w:r>
-        <w:rPr>
-          <w:rFonts w:ascii="Arial" w:hAnsi="Arial" w:cs="Arial"/>
-          <w:color w:val="1D1C1D"/>
-          <w:sz w:val="28"/>
-          <w:szCs w:val="28"/>
-          <w:shd w:val="clear" w:color="auto" w:fill="F8F8F8"/>
-        </w:rPr>
-        <w:t>Ordinary</w:t>
-      </w:r>
-      <w:proofErr w:type="spellEnd"/>
-      <w:r>
-        <w:rPr>
-          <w:rFonts w:ascii="Arial" w:hAnsi="Arial" w:cs="Arial"/>
-          <w:color w:val="1D1C1D"/>
-          <w:sz w:val="28"/>
-          <w:szCs w:val="28"/>
-          <w:shd w:val="clear" w:color="auto" w:fill="F8F8F8"/>
-        </w:rPr>
-        <w:t xml:space="preserve"> </w:t>
-      </w:r>
-      <w:proofErr w:type="spellStart"/>
-      <w:r>
-        <w:rPr>
-          <w:rFonts w:ascii="Arial" w:hAnsi="Arial" w:cs="Arial"/>
-          <w:color w:val="1D1C1D"/>
-          <w:sz w:val="28"/>
-          <w:szCs w:val="28"/>
-          <w:shd w:val="clear" w:color="auto" w:fill="F8F8F8"/>
-        </w:rPr>
-        <w:t>least</w:t>
-      </w:r>
-      <w:proofErr w:type="spellEnd"/>
-      <w:r>
-        <w:rPr>
-          <w:rFonts w:ascii="Arial" w:hAnsi="Arial" w:cs="Arial"/>
-          <w:color w:val="1D1C1D"/>
-          <w:sz w:val="28"/>
-          <w:szCs w:val="28"/>
-          <w:shd w:val="clear" w:color="auto" w:fill="F8F8F8"/>
-        </w:rPr>
-        <w:t xml:space="preserve"> </w:t>
-      </w:r>
-      <w:proofErr w:type="spellStart"/>
-      <w:r>
-        <w:rPr>
-          <w:rFonts w:ascii="Arial" w:hAnsi="Arial" w:cs="Arial"/>
-          <w:color w:val="1D1C1D"/>
-          <w:sz w:val="28"/>
-          <w:szCs w:val="28"/>
-          <w:shd w:val="clear" w:color="auto" w:fill="F8F8F8"/>
-        </w:rPr>
-        <w:t>squares</w:t>
-      </w:r>
-      <w:proofErr w:type="spellEnd"/>
-      <w:r>
-        <w:rPr>
-          <w:rFonts w:ascii="Arial" w:hAnsi="Arial" w:cs="Arial"/>
-          <w:color w:val="1D1C1D"/>
-          <w:sz w:val="28"/>
-          <w:szCs w:val="28"/>
-          <w:shd w:val="clear" w:color="auto" w:fill="F8F8F8"/>
-        </w:rPr>
-        <w:t xml:space="preserve"> (OLS), </w:t>
-      </w:r>
-      <w:proofErr w:type="spellStart"/>
-      <w:r>
-        <w:rPr>
-          <w:rFonts w:ascii="Arial" w:hAnsi="Arial" w:cs="Arial"/>
-          <w:color w:val="1D1C1D"/>
-          <w:sz w:val="28"/>
-          <w:szCs w:val="28"/>
-          <w:shd w:val="clear" w:color="auto" w:fill="F8F8F8"/>
-        </w:rPr>
-        <w:t>estimates</w:t>
-      </w:r>
-      <w:proofErr w:type="spellEnd"/>
-      <w:r>
-        <w:rPr>
-          <w:rFonts w:ascii="Arial" w:hAnsi="Arial" w:cs="Arial"/>
-          <w:color w:val="1D1C1D"/>
-          <w:sz w:val="28"/>
-          <w:szCs w:val="28"/>
-          <w:shd w:val="clear" w:color="auto" w:fill="F8F8F8"/>
-        </w:rPr>
-        <w:t> </w:t>
-      </w:r>
-      <w:proofErr w:type="spellStart"/>
-      <w:r>
-        <w:rPr>
-          <w:rFonts w:ascii="Arial" w:hAnsi="Arial" w:cs="Arial"/>
-          <w:color w:val="1D1C1D"/>
-          <w:sz w:val="28"/>
-          <w:szCs w:val="28"/>
-          <w:shd w:val="clear" w:color="auto" w:fill="F8F8F8"/>
-        </w:rPr>
-        <w:t>the</w:t>
-      </w:r>
-      <w:proofErr w:type="spellEnd"/>
-      <w:r>
-        <w:rPr>
-          <w:rFonts w:ascii="Arial" w:hAnsi="Arial" w:cs="Arial"/>
-          <w:color w:val="1D1C1D"/>
-          <w:sz w:val="28"/>
-          <w:szCs w:val="28"/>
-          <w:shd w:val="clear" w:color="auto" w:fill="F8F8F8"/>
-        </w:rPr>
-        <w:t> </w:t>
-      </w:r>
-      <w:proofErr w:type="spellStart"/>
-      <w:r>
-        <w:rPr>
-          <w:rFonts w:ascii="Arial" w:hAnsi="Arial" w:cs="Arial"/>
-          <w:color w:val="1D1C1D"/>
-          <w:sz w:val="28"/>
-          <w:szCs w:val="28"/>
-          <w:shd w:val="clear" w:color="auto" w:fill="F8F8F8"/>
-        </w:rPr>
-        <w:t>parameters</w:t>
-      </w:r>
-      <w:proofErr w:type="spellEnd"/>
-      <w:r>
-        <w:rPr>
-          <w:rFonts w:ascii="Arial" w:hAnsi="Arial" w:cs="Arial"/>
-          <w:color w:val="1D1C1D"/>
-          <w:sz w:val="28"/>
-          <w:szCs w:val="28"/>
-          <w:shd w:val="clear" w:color="auto" w:fill="F8F8F8"/>
-        </w:rPr>
-        <w:t> in a </w:t>
-      </w:r>
-      <w:proofErr w:type="spellStart"/>
-      <w:r>
-        <w:rPr>
-          <w:rFonts w:ascii="Arial" w:hAnsi="Arial" w:cs="Arial"/>
-          <w:color w:val="1D1C1D"/>
-          <w:sz w:val="28"/>
-          <w:szCs w:val="28"/>
-          <w:shd w:val="clear" w:color="auto" w:fill="F8F8F8"/>
-        </w:rPr>
-        <w:t>regression</w:t>
-      </w:r>
-      <w:proofErr w:type="spellEnd"/>
-      <w:r>
-        <w:rPr>
-          <w:rFonts w:ascii="Arial" w:hAnsi="Arial" w:cs="Arial"/>
-          <w:color w:val="1D1C1D"/>
-          <w:sz w:val="28"/>
-          <w:szCs w:val="28"/>
-          <w:shd w:val="clear" w:color="auto" w:fill="F8F8F8"/>
-        </w:rPr>
-        <w:t xml:space="preserve"> model </w:t>
-      </w:r>
-      <w:proofErr w:type="spellStart"/>
-      <w:r>
-        <w:rPr>
-          <w:rFonts w:ascii="Arial" w:hAnsi="Arial" w:cs="Arial"/>
-          <w:color w:val="1D1C1D"/>
-          <w:sz w:val="28"/>
-          <w:szCs w:val="28"/>
-          <w:shd w:val="clear" w:color="auto" w:fill="F8F8F8"/>
-        </w:rPr>
-        <w:t>by</w:t>
-      </w:r>
-      <w:proofErr w:type="spellEnd"/>
-      <w:r>
-        <w:rPr>
-          <w:rFonts w:ascii="Arial" w:hAnsi="Arial" w:cs="Arial"/>
-          <w:color w:val="1D1C1D"/>
-          <w:sz w:val="28"/>
-          <w:szCs w:val="28"/>
-          <w:shd w:val="clear" w:color="auto" w:fill="F8F8F8"/>
-        </w:rPr>
-        <w:t xml:space="preserve"> </w:t>
-      </w:r>
-      <w:proofErr w:type="spellStart"/>
-      <w:r>
-        <w:rPr>
-          <w:rFonts w:ascii="Arial" w:hAnsi="Arial" w:cs="Arial"/>
-          <w:color w:val="1D1C1D"/>
-          <w:sz w:val="28"/>
-          <w:szCs w:val="28"/>
-          <w:shd w:val="clear" w:color="auto" w:fill="F8F8F8"/>
-        </w:rPr>
-        <w:t>minimizing</w:t>
-      </w:r>
-      <w:proofErr w:type="spellEnd"/>
-      <w:r>
-        <w:rPr>
-          <w:rFonts w:ascii="Arial" w:hAnsi="Arial" w:cs="Arial"/>
-          <w:color w:val="1D1C1D"/>
-          <w:sz w:val="28"/>
-          <w:szCs w:val="28"/>
-          <w:shd w:val="clear" w:color="auto" w:fill="F8F8F8"/>
-        </w:rPr>
-        <w:t xml:space="preserve"> </w:t>
-      </w:r>
-      <w:proofErr w:type="spellStart"/>
-      <w:r>
-        <w:rPr>
-          <w:rFonts w:ascii="Arial" w:hAnsi="Arial" w:cs="Arial"/>
-          <w:color w:val="1D1C1D"/>
-          <w:sz w:val="28"/>
-          <w:szCs w:val="28"/>
-          <w:shd w:val="clear" w:color="auto" w:fill="F8F8F8"/>
-        </w:rPr>
-        <w:t>the</w:t>
-      </w:r>
-      <w:proofErr w:type="spellEnd"/>
-      <w:r>
-        <w:rPr>
-          <w:rFonts w:ascii="Arial" w:hAnsi="Arial" w:cs="Arial"/>
-          <w:color w:val="1D1C1D"/>
-          <w:sz w:val="28"/>
-          <w:szCs w:val="28"/>
-          <w:shd w:val="clear" w:color="auto" w:fill="F8F8F8"/>
-        </w:rPr>
-        <w:t xml:space="preserve"> </w:t>
-      </w:r>
-      <w:proofErr w:type="spellStart"/>
-      <w:r>
-        <w:rPr>
-          <w:rFonts w:ascii="Arial" w:hAnsi="Arial" w:cs="Arial"/>
-          <w:color w:val="1D1C1D"/>
-          <w:sz w:val="28"/>
-          <w:szCs w:val="28"/>
-          <w:shd w:val="clear" w:color="auto" w:fill="F8F8F8"/>
-        </w:rPr>
-        <w:t>sum</w:t>
-      </w:r>
-      <w:proofErr w:type="spellEnd"/>
-      <w:r>
-        <w:rPr>
-          <w:rFonts w:ascii="Arial" w:hAnsi="Arial" w:cs="Arial"/>
-          <w:color w:val="1D1C1D"/>
-          <w:sz w:val="28"/>
-          <w:szCs w:val="28"/>
-          <w:shd w:val="clear" w:color="auto" w:fill="F8F8F8"/>
-        </w:rPr>
-        <w:t xml:space="preserve"> of </w:t>
-      </w:r>
-      <w:proofErr w:type="spellStart"/>
-      <w:r>
-        <w:rPr>
-          <w:rFonts w:ascii="Arial" w:hAnsi="Arial" w:cs="Arial"/>
-          <w:color w:val="1D1C1D"/>
-          <w:sz w:val="28"/>
-          <w:szCs w:val="28"/>
-          <w:shd w:val="clear" w:color="auto" w:fill="F8F8F8"/>
-        </w:rPr>
-        <w:t>the</w:t>
-      </w:r>
-      <w:proofErr w:type="spellEnd"/>
-      <w:r>
-        <w:rPr>
-          <w:rFonts w:ascii="Arial" w:hAnsi="Arial" w:cs="Arial"/>
-          <w:color w:val="1D1C1D"/>
-          <w:sz w:val="28"/>
-          <w:szCs w:val="28"/>
-          <w:shd w:val="clear" w:color="auto" w:fill="F8F8F8"/>
-        </w:rPr>
-        <w:t xml:space="preserve"> </w:t>
-      </w:r>
-      <w:proofErr w:type="spellStart"/>
-      <w:r>
-        <w:rPr>
-          <w:rFonts w:ascii="Arial" w:hAnsi="Arial" w:cs="Arial"/>
-          <w:color w:val="1D1C1D"/>
-          <w:sz w:val="28"/>
-          <w:szCs w:val="28"/>
-          <w:shd w:val="clear" w:color="auto" w:fill="F8F8F8"/>
-        </w:rPr>
-        <w:t>squared</w:t>
-      </w:r>
-      <w:proofErr w:type="spellEnd"/>
-      <w:r>
-        <w:rPr>
-          <w:rFonts w:ascii="Arial" w:hAnsi="Arial" w:cs="Arial"/>
-          <w:color w:val="1D1C1D"/>
-          <w:sz w:val="28"/>
-          <w:szCs w:val="28"/>
-          <w:shd w:val="clear" w:color="auto" w:fill="F8F8F8"/>
-        </w:rPr>
-        <w:t> </w:t>
-      </w:r>
-      <w:proofErr w:type="spellStart"/>
-      <w:r>
-        <w:rPr>
-          <w:rFonts w:ascii="Arial" w:hAnsi="Arial" w:cs="Arial"/>
-          <w:color w:val="1D1C1D"/>
-          <w:sz w:val="28"/>
-          <w:szCs w:val="28"/>
-          <w:shd w:val="clear" w:color="auto" w:fill="F8F8F8"/>
-        </w:rPr>
-        <w:t>residuals</w:t>
-      </w:r>
-      <w:proofErr w:type="spellEnd"/>
-      <w:r>
-        <w:rPr>
-          <w:rFonts w:ascii="Arial" w:hAnsi="Arial" w:cs="Arial"/>
-          <w:color w:val="1D1C1D"/>
-          <w:sz w:val="28"/>
-          <w:szCs w:val="28"/>
-          <w:shd w:val="clear" w:color="auto" w:fill="F8F8F8"/>
-        </w:rPr>
-        <w:t xml:space="preserve">. </w:t>
-      </w:r>
-      <w:proofErr w:type="spellStart"/>
-      <w:r>
-        <w:rPr>
-          <w:rFonts w:ascii="Arial" w:hAnsi="Arial" w:cs="Arial"/>
-          <w:color w:val="1D1C1D"/>
-          <w:sz w:val="28"/>
-          <w:szCs w:val="28"/>
-          <w:shd w:val="clear" w:color="auto" w:fill="F8F8F8"/>
-        </w:rPr>
-        <w:t>This</w:t>
-      </w:r>
-      <w:proofErr w:type="spellEnd"/>
-      <w:r>
-        <w:rPr>
-          <w:rFonts w:ascii="Arial" w:hAnsi="Arial" w:cs="Arial"/>
-          <w:color w:val="1D1C1D"/>
-          <w:sz w:val="28"/>
-          <w:szCs w:val="28"/>
-          <w:shd w:val="clear" w:color="auto" w:fill="F8F8F8"/>
-        </w:rPr>
-        <w:t xml:space="preserve"> </w:t>
-      </w:r>
-      <w:proofErr w:type="spellStart"/>
-      <w:r>
-        <w:rPr>
-          <w:rFonts w:ascii="Arial" w:hAnsi="Arial" w:cs="Arial"/>
-          <w:color w:val="1D1C1D"/>
-          <w:sz w:val="28"/>
-          <w:szCs w:val="28"/>
-          <w:shd w:val="clear" w:color="auto" w:fill="F8F8F8"/>
-        </w:rPr>
-        <w:t>method</w:t>
-      </w:r>
-      <w:proofErr w:type="spellEnd"/>
-      <w:r>
-        <w:rPr>
-          <w:rFonts w:ascii="Arial" w:hAnsi="Arial" w:cs="Arial"/>
-          <w:color w:val="1D1C1D"/>
-          <w:sz w:val="28"/>
-          <w:szCs w:val="28"/>
-          <w:shd w:val="clear" w:color="auto" w:fill="F8F8F8"/>
-        </w:rPr>
-        <w:t xml:space="preserve"> </w:t>
-      </w:r>
-      <w:proofErr w:type="spellStart"/>
-      <w:r>
-        <w:rPr>
-          <w:rFonts w:ascii="Arial" w:hAnsi="Arial" w:cs="Arial"/>
-          <w:color w:val="1D1C1D"/>
-          <w:sz w:val="28"/>
-          <w:szCs w:val="28"/>
-          <w:shd w:val="clear" w:color="auto" w:fill="F8F8F8"/>
-        </w:rPr>
-        <w:t>draws</w:t>
-      </w:r>
-      <w:proofErr w:type="spellEnd"/>
-      <w:r>
-        <w:rPr>
-          <w:rFonts w:ascii="Arial" w:hAnsi="Arial" w:cs="Arial"/>
-          <w:color w:val="1D1C1D"/>
-          <w:sz w:val="28"/>
-          <w:szCs w:val="28"/>
-          <w:shd w:val="clear" w:color="auto" w:fill="F8F8F8"/>
-        </w:rPr>
-        <w:t xml:space="preserve"> a </w:t>
-      </w:r>
-      <w:proofErr w:type="spellStart"/>
-      <w:r>
-        <w:rPr>
-          <w:rFonts w:ascii="Arial" w:hAnsi="Arial" w:cs="Arial"/>
-          <w:color w:val="1D1C1D"/>
-          <w:sz w:val="28"/>
-          <w:szCs w:val="28"/>
-          <w:shd w:val="clear" w:color="auto" w:fill="F8F8F8"/>
-        </w:rPr>
-        <w:t>line</w:t>
-      </w:r>
-      <w:proofErr w:type="spellEnd"/>
-      <w:r>
-        <w:rPr>
-          <w:rFonts w:ascii="Arial" w:hAnsi="Arial" w:cs="Arial"/>
-          <w:color w:val="1D1C1D"/>
-          <w:sz w:val="28"/>
-          <w:szCs w:val="28"/>
-          <w:shd w:val="clear" w:color="auto" w:fill="F8F8F8"/>
-        </w:rPr>
-        <w:t xml:space="preserve"> </w:t>
-      </w:r>
-      <w:proofErr w:type="spellStart"/>
-      <w:r>
-        <w:rPr>
-          <w:rFonts w:ascii="Arial" w:hAnsi="Arial" w:cs="Arial"/>
-          <w:color w:val="1D1C1D"/>
-          <w:sz w:val="28"/>
-          <w:szCs w:val="28"/>
-          <w:shd w:val="clear" w:color="auto" w:fill="F8F8F8"/>
-        </w:rPr>
-        <w:t>through</w:t>
-      </w:r>
-      <w:proofErr w:type="spellEnd"/>
-      <w:r>
-        <w:rPr>
-          <w:rFonts w:ascii="Arial" w:hAnsi="Arial" w:cs="Arial"/>
-          <w:color w:val="1D1C1D"/>
-          <w:sz w:val="28"/>
-          <w:szCs w:val="28"/>
-          <w:shd w:val="clear" w:color="auto" w:fill="F8F8F8"/>
-        </w:rPr>
-        <w:t xml:space="preserve"> </w:t>
-      </w:r>
-      <w:proofErr w:type="spellStart"/>
-      <w:r>
-        <w:rPr>
-          <w:rFonts w:ascii="Arial" w:hAnsi="Arial" w:cs="Arial"/>
-          <w:color w:val="1D1C1D"/>
-          <w:sz w:val="28"/>
-          <w:szCs w:val="28"/>
-          <w:shd w:val="clear" w:color="auto" w:fill="F8F8F8"/>
-        </w:rPr>
-        <w:t>the</w:t>
-      </w:r>
-      <w:proofErr w:type="spellEnd"/>
-      <w:r>
-        <w:rPr>
-          <w:rFonts w:ascii="Arial" w:hAnsi="Arial" w:cs="Arial"/>
-          <w:color w:val="1D1C1D"/>
-          <w:sz w:val="28"/>
-          <w:szCs w:val="28"/>
-          <w:shd w:val="clear" w:color="auto" w:fill="F8F8F8"/>
-        </w:rPr>
-        <w:t xml:space="preserve"> data </w:t>
-      </w:r>
-      <w:proofErr w:type="spellStart"/>
-      <w:r>
-        <w:rPr>
-          <w:rFonts w:ascii="Arial" w:hAnsi="Arial" w:cs="Arial"/>
-          <w:color w:val="1D1C1D"/>
-          <w:sz w:val="28"/>
-          <w:szCs w:val="28"/>
-          <w:shd w:val="clear" w:color="auto" w:fill="F8F8F8"/>
-        </w:rPr>
-        <w:t>points</w:t>
-      </w:r>
-      <w:proofErr w:type="spellEnd"/>
-      <w:r>
-        <w:rPr>
-          <w:rFonts w:ascii="Arial" w:hAnsi="Arial" w:cs="Arial"/>
-          <w:color w:val="1D1C1D"/>
-          <w:sz w:val="28"/>
-          <w:szCs w:val="28"/>
-          <w:shd w:val="clear" w:color="auto" w:fill="F8F8F8"/>
-        </w:rPr>
-        <w:t xml:space="preserve"> </w:t>
-      </w:r>
-      <w:proofErr w:type="spellStart"/>
-      <w:r>
-        <w:rPr>
-          <w:rFonts w:ascii="Arial" w:hAnsi="Arial" w:cs="Arial"/>
-          <w:color w:val="1D1C1D"/>
-          <w:sz w:val="28"/>
-          <w:szCs w:val="28"/>
-          <w:shd w:val="clear" w:color="auto" w:fill="F8F8F8"/>
-        </w:rPr>
-        <w:t>that</w:t>
-      </w:r>
-      <w:proofErr w:type="spellEnd"/>
-      <w:r>
-        <w:rPr>
-          <w:rFonts w:ascii="Arial" w:hAnsi="Arial" w:cs="Arial"/>
-          <w:color w:val="1D1C1D"/>
-          <w:sz w:val="28"/>
-          <w:szCs w:val="28"/>
-          <w:shd w:val="clear" w:color="auto" w:fill="F8F8F8"/>
-        </w:rPr>
-        <w:t xml:space="preserve"> </w:t>
-      </w:r>
-      <w:proofErr w:type="spellStart"/>
-      <w:r>
-        <w:rPr>
-          <w:rFonts w:ascii="Arial" w:hAnsi="Arial" w:cs="Arial"/>
-          <w:color w:val="1D1C1D"/>
-          <w:sz w:val="28"/>
-          <w:szCs w:val="28"/>
-          <w:shd w:val="clear" w:color="auto" w:fill="F8F8F8"/>
-        </w:rPr>
-        <w:t>minimizes</w:t>
-      </w:r>
-      <w:proofErr w:type="spellEnd"/>
-      <w:r>
-        <w:rPr>
-          <w:rFonts w:ascii="Arial" w:hAnsi="Arial" w:cs="Arial"/>
-          <w:color w:val="1D1C1D"/>
-          <w:sz w:val="28"/>
-          <w:szCs w:val="28"/>
-          <w:shd w:val="clear" w:color="auto" w:fill="F8F8F8"/>
-        </w:rPr>
-        <w:t xml:space="preserve"> </w:t>
-      </w:r>
-      <w:proofErr w:type="spellStart"/>
-      <w:r>
-        <w:rPr>
-          <w:rFonts w:ascii="Arial" w:hAnsi="Arial" w:cs="Arial"/>
-          <w:color w:val="1D1C1D"/>
-          <w:sz w:val="28"/>
-          <w:szCs w:val="28"/>
-          <w:shd w:val="clear" w:color="auto" w:fill="F8F8F8"/>
-        </w:rPr>
-        <w:t>the</w:t>
-      </w:r>
-      <w:proofErr w:type="spellEnd"/>
-      <w:r>
-        <w:rPr>
-          <w:rFonts w:ascii="Arial" w:hAnsi="Arial" w:cs="Arial"/>
-          <w:color w:val="1D1C1D"/>
-          <w:sz w:val="28"/>
-          <w:szCs w:val="28"/>
-          <w:shd w:val="clear" w:color="auto" w:fill="F8F8F8"/>
-        </w:rPr>
-        <w:t xml:space="preserve"> </w:t>
-      </w:r>
-      <w:proofErr w:type="spellStart"/>
-      <w:r>
-        <w:rPr>
-          <w:rFonts w:ascii="Arial" w:hAnsi="Arial" w:cs="Arial"/>
-          <w:color w:val="1D1C1D"/>
-          <w:sz w:val="28"/>
-          <w:szCs w:val="28"/>
-          <w:shd w:val="clear" w:color="auto" w:fill="F8F8F8"/>
-        </w:rPr>
-        <w:t>sum</w:t>
-      </w:r>
-      <w:proofErr w:type="spellEnd"/>
-      <w:r>
-        <w:rPr>
-          <w:rFonts w:ascii="Arial" w:hAnsi="Arial" w:cs="Arial"/>
-          <w:color w:val="1D1C1D"/>
-          <w:sz w:val="28"/>
-          <w:szCs w:val="28"/>
-          <w:shd w:val="clear" w:color="auto" w:fill="F8F8F8"/>
-        </w:rPr>
-        <w:t xml:space="preserve"> of </w:t>
-      </w:r>
-      <w:proofErr w:type="spellStart"/>
-      <w:r>
-        <w:rPr>
-          <w:rFonts w:ascii="Arial" w:hAnsi="Arial" w:cs="Arial"/>
-          <w:color w:val="1D1C1D"/>
-          <w:sz w:val="28"/>
-          <w:szCs w:val="28"/>
-          <w:shd w:val="clear" w:color="auto" w:fill="F8F8F8"/>
-        </w:rPr>
-        <w:t>the</w:t>
-      </w:r>
-      <w:proofErr w:type="spellEnd"/>
-      <w:r>
-        <w:rPr>
-          <w:rFonts w:ascii="Arial" w:hAnsi="Arial" w:cs="Arial"/>
-          <w:color w:val="1D1C1D"/>
-          <w:sz w:val="28"/>
-          <w:szCs w:val="28"/>
-          <w:shd w:val="clear" w:color="auto" w:fill="F8F8F8"/>
-        </w:rPr>
-        <w:t xml:space="preserve"> </w:t>
-      </w:r>
-      <w:proofErr w:type="spellStart"/>
-      <w:r>
-        <w:rPr>
-          <w:rFonts w:ascii="Arial" w:hAnsi="Arial" w:cs="Arial"/>
-          <w:color w:val="1D1C1D"/>
-          <w:sz w:val="28"/>
-          <w:szCs w:val="28"/>
-          <w:shd w:val="clear" w:color="auto" w:fill="F8F8F8"/>
-        </w:rPr>
-        <w:t>squared</w:t>
-      </w:r>
-      <w:proofErr w:type="spellEnd"/>
-      <w:r>
-        <w:rPr>
-          <w:rFonts w:ascii="Arial" w:hAnsi="Arial" w:cs="Arial"/>
-          <w:color w:val="1D1C1D"/>
-          <w:sz w:val="28"/>
-          <w:szCs w:val="28"/>
-          <w:shd w:val="clear" w:color="auto" w:fill="F8F8F8"/>
-        </w:rPr>
-        <w:t xml:space="preserve"> </w:t>
-      </w:r>
-      <w:proofErr w:type="spellStart"/>
-      <w:r>
-        <w:rPr>
-          <w:rFonts w:ascii="Arial" w:hAnsi="Arial" w:cs="Arial"/>
-          <w:color w:val="1D1C1D"/>
-          <w:sz w:val="28"/>
-          <w:szCs w:val="28"/>
-          <w:shd w:val="clear" w:color="auto" w:fill="F8F8F8"/>
-        </w:rPr>
-        <w:t>differences</w:t>
-      </w:r>
-      <w:proofErr w:type="spellEnd"/>
-      <w:r>
-        <w:rPr>
-          <w:rFonts w:ascii="Arial" w:hAnsi="Arial" w:cs="Arial"/>
-          <w:color w:val="1D1C1D"/>
-          <w:sz w:val="28"/>
-          <w:szCs w:val="28"/>
-          <w:shd w:val="clear" w:color="auto" w:fill="F8F8F8"/>
-        </w:rPr>
-        <w:t xml:space="preserve"> </w:t>
-      </w:r>
-      <w:proofErr w:type="spellStart"/>
-      <w:r>
-        <w:rPr>
-          <w:rFonts w:ascii="Arial" w:hAnsi="Arial" w:cs="Arial"/>
-          <w:color w:val="1D1C1D"/>
-          <w:sz w:val="28"/>
-          <w:szCs w:val="28"/>
-          <w:shd w:val="clear" w:color="auto" w:fill="F8F8F8"/>
-        </w:rPr>
-        <w:t>between</w:t>
-      </w:r>
-      <w:proofErr w:type="spellEnd"/>
-      <w:r>
-        <w:rPr>
-          <w:rFonts w:ascii="Arial" w:hAnsi="Arial" w:cs="Arial"/>
-          <w:color w:val="1D1C1D"/>
-          <w:sz w:val="28"/>
-          <w:szCs w:val="28"/>
-          <w:shd w:val="clear" w:color="auto" w:fill="F8F8F8"/>
-        </w:rPr>
-        <w:t xml:space="preserve"> </w:t>
-      </w:r>
-      <w:proofErr w:type="spellStart"/>
-      <w:r>
-        <w:rPr>
-          <w:rFonts w:ascii="Arial" w:hAnsi="Arial" w:cs="Arial"/>
-          <w:color w:val="1D1C1D"/>
-          <w:sz w:val="28"/>
-          <w:szCs w:val="28"/>
-          <w:shd w:val="clear" w:color="auto" w:fill="F8F8F8"/>
-        </w:rPr>
-        <w:t>the</w:t>
-      </w:r>
-      <w:proofErr w:type="spellEnd"/>
-      <w:r>
-        <w:rPr>
-          <w:rFonts w:ascii="Arial" w:hAnsi="Arial" w:cs="Arial"/>
-          <w:color w:val="1D1C1D"/>
-          <w:sz w:val="28"/>
-          <w:szCs w:val="28"/>
-          <w:shd w:val="clear" w:color="auto" w:fill="F8F8F8"/>
-        </w:rPr>
-        <w:t xml:space="preserve"> </w:t>
-      </w:r>
-      <w:proofErr w:type="spellStart"/>
-      <w:r>
-        <w:rPr>
-          <w:rFonts w:ascii="Arial" w:hAnsi="Arial" w:cs="Arial"/>
-          <w:color w:val="1D1C1D"/>
-          <w:sz w:val="28"/>
-          <w:szCs w:val="28"/>
-          <w:shd w:val="clear" w:color="auto" w:fill="F8F8F8"/>
-        </w:rPr>
-        <w:t>observed</w:t>
-      </w:r>
-      <w:proofErr w:type="spellEnd"/>
-      <w:r>
-        <w:rPr>
-          <w:rFonts w:ascii="Arial" w:hAnsi="Arial" w:cs="Arial"/>
-          <w:color w:val="1D1C1D"/>
-          <w:sz w:val="28"/>
-          <w:szCs w:val="28"/>
-          <w:shd w:val="clear" w:color="auto" w:fill="F8F8F8"/>
-        </w:rPr>
-        <w:t xml:space="preserve"> </w:t>
-      </w:r>
-      <w:proofErr w:type="spellStart"/>
-      <w:r>
-        <w:rPr>
-          <w:rFonts w:ascii="Arial" w:hAnsi="Arial" w:cs="Arial"/>
-          <w:color w:val="1D1C1D"/>
-          <w:sz w:val="28"/>
-          <w:szCs w:val="28"/>
-          <w:shd w:val="clear" w:color="auto" w:fill="F8F8F8"/>
-        </w:rPr>
-        <w:t>values</w:t>
-      </w:r>
-      <w:proofErr w:type="spellEnd"/>
-      <w:r>
-        <w:rPr>
-          <w:rFonts w:ascii="Arial" w:hAnsi="Arial" w:cs="Arial"/>
-          <w:color w:val="1D1C1D"/>
-          <w:sz w:val="28"/>
-          <w:szCs w:val="28"/>
-          <w:shd w:val="clear" w:color="auto" w:fill="F8F8F8"/>
-        </w:rPr>
-        <w:t xml:space="preserve"> </w:t>
-      </w:r>
-      <w:proofErr w:type="spellStart"/>
-      <w:r>
-        <w:rPr>
-          <w:rFonts w:ascii="Arial" w:hAnsi="Arial" w:cs="Arial"/>
-          <w:color w:val="1D1C1D"/>
-          <w:sz w:val="28"/>
-          <w:szCs w:val="28"/>
-          <w:shd w:val="clear" w:color="auto" w:fill="F8F8F8"/>
-        </w:rPr>
-        <w:t>and</w:t>
-      </w:r>
-      <w:proofErr w:type="spellEnd"/>
-      <w:r>
-        <w:rPr>
-          <w:rFonts w:ascii="Arial" w:hAnsi="Arial" w:cs="Arial"/>
-          <w:color w:val="1D1C1D"/>
-          <w:sz w:val="28"/>
-          <w:szCs w:val="28"/>
-          <w:shd w:val="clear" w:color="auto" w:fill="F8F8F8"/>
-        </w:rPr>
-        <w:t xml:space="preserve"> </w:t>
-      </w:r>
-      <w:proofErr w:type="spellStart"/>
-      <w:r>
-        <w:rPr>
-          <w:rFonts w:ascii="Arial" w:hAnsi="Arial" w:cs="Arial"/>
-          <w:color w:val="1D1C1D"/>
-          <w:sz w:val="28"/>
-          <w:szCs w:val="28"/>
-          <w:shd w:val="clear" w:color="auto" w:fill="F8F8F8"/>
-        </w:rPr>
-        <w:t>the</w:t>
-      </w:r>
-      <w:proofErr w:type="spellEnd"/>
-      <w:r>
-        <w:rPr>
-          <w:rFonts w:ascii="Arial" w:hAnsi="Arial" w:cs="Arial"/>
-          <w:color w:val="1D1C1D"/>
-          <w:sz w:val="28"/>
-          <w:szCs w:val="28"/>
-          <w:shd w:val="clear" w:color="auto" w:fill="F8F8F8"/>
-        </w:rPr>
-        <w:t xml:space="preserve"> </w:t>
-      </w:r>
-      <w:proofErr w:type="spellStart"/>
-      <w:r>
-        <w:rPr>
-          <w:rFonts w:ascii="Arial" w:hAnsi="Arial" w:cs="Arial"/>
-          <w:color w:val="1D1C1D"/>
-          <w:sz w:val="28"/>
-          <w:szCs w:val="28"/>
-          <w:shd w:val="clear" w:color="auto" w:fill="F8F8F8"/>
-        </w:rPr>
-        <w:t>corresponding</w:t>
-      </w:r>
-      <w:proofErr w:type="spellEnd"/>
-      <w:r>
-        <w:rPr>
-          <w:rFonts w:ascii="Arial" w:hAnsi="Arial" w:cs="Arial"/>
-          <w:color w:val="1D1C1D"/>
-          <w:sz w:val="28"/>
-          <w:szCs w:val="28"/>
-          <w:shd w:val="clear" w:color="auto" w:fill="F8F8F8"/>
-        </w:rPr>
-        <w:t> </w:t>
-      </w:r>
-      <w:proofErr w:type="spellStart"/>
-      <w:r>
-        <w:rPr>
-          <w:rFonts w:ascii="Arial" w:hAnsi="Arial" w:cs="Arial"/>
-          <w:color w:val="1D1C1D"/>
-          <w:sz w:val="28"/>
-          <w:szCs w:val="28"/>
-          <w:shd w:val="clear" w:color="auto" w:fill="F8F8F8"/>
-        </w:rPr>
-        <w:t>fitted</w:t>
-      </w:r>
-      <w:proofErr w:type="spellEnd"/>
-      <w:r>
-        <w:rPr>
-          <w:rFonts w:ascii="Arial" w:hAnsi="Arial" w:cs="Arial"/>
-          <w:color w:val="1D1C1D"/>
-          <w:sz w:val="28"/>
-          <w:szCs w:val="28"/>
-          <w:shd w:val="clear" w:color="auto" w:fill="F8F8F8"/>
-        </w:rPr>
-        <w:t xml:space="preserve"> </w:t>
-      </w:r>
-      <w:proofErr w:type="spellStart"/>
-      <w:r>
-        <w:rPr>
-          <w:rFonts w:ascii="Arial" w:hAnsi="Arial" w:cs="Arial"/>
-          <w:color w:val="1D1C1D"/>
-          <w:sz w:val="28"/>
-          <w:szCs w:val="28"/>
-          <w:shd w:val="clear" w:color="auto" w:fill="F8F8F8"/>
-        </w:rPr>
-        <w:t>values</w:t>
-      </w:r>
-      <w:proofErr w:type="spellEnd"/>
-      <w:r>
-        <w:rPr>
-          <w:rFonts w:ascii="Arial" w:hAnsi="Arial" w:cs="Arial"/>
-          <w:color w:val="1D1C1D"/>
-          <w:sz w:val="28"/>
-          <w:szCs w:val="28"/>
-          <w:shd w:val="clear" w:color="auto" w:fill="F8F8F8"/>
-        </w:rPr>
-        <w:t>.</w:t>
-      </w:r>
     </w:p>
     <w:p>
       <w:pPr>
@@ -2127,8 +1323,8 @@
         <w:rPr>
           <w:rFonts w:ascii="Arial" w:hAnsi="Arial" w:cs="Arial"/>
           <w:color w:val="1D1C1D"/>
-          <w:sz w:val="28"/>
-          <w:szCs w:val="28"/>
+          <w:sz w:val="23"/>
+          <w:szCs w:val="23"/>
           <w:shd w:val="clear" w:color="auto" w:fill="F8F8F8"/>
         </w:rPr>
       </w:pPr>
@@ -2140,7 +1336,7 @@
           <w:szCs w:val="28"/>
           <w:shd w:val="clear" w:color="auto" w:fill="F8F8F8"/>
         </w:rPr>
-        <w:t xml:space="preserve">A2: </w:t>
+        <w:t xml:space="preserve">A1: </w:t>
       </w:r>
       <w:proofErr w:type="spellStart"/>
       <w:r>
@@ -2228,106 +1424,414 @@
           <w:szCs w:val="28"/>
           <w:shd w:val="clear" w:color="auto" w:fill="F8F8F8"/>
         </w:rPr>
-        <w:t xml:space="preserve"> (OLS) </w:t>
-      </w:r>
-      <w:proofErr w:type="spellStart"/>
-      <w:r>
-        <w:rPr>
-          <w:rFonts w:ascii="Arial" w:hAnsi="Arial" w:cs="Arial"/>
-          <w:color w:val="1D1C1D"/>
-          <w:sz w:val="28"/>
-          <w:szCs w:val="28"/>
-          <w:shd w:val="clear" w:color="auto" w:fill="F8F8F8"/>
-        </w:rPr>
-        <w:t>often</w:t>
-      </w:r>
-      <w:proofErr w:type="spellEnd"/>
-      <w:r>
-        <w:rPr>
-          <w:rFonts w:ascii="Arial" w:hAnsi="Arial" w:cs="Arial"/>
-          <w:color w:val="1D1C1D"/>
-          <w:sz w:val="28"/>
-          <w:szCs w:val="28"/>
-          <w:shd w:val="clear" w:color="auto" w:fill="F8F8F8"/>
-        </w:rPr>
-        <w:t xml:space="preserve"> </w:t>
-      </w:r>
-      <w:proofErr w:type="spellStart"/>
-      <w:r>
-        <w:rPr>
-          <w:rFonts w:ascii="Arial" w:hAnsi="Arial" w:cs="Arial"/>
-          <w:color w:val="1D1C1D"/>
-          <w:sz w:val="28"/>
-          <w:szCs w:val="28"/>
-          <w:shd w:val="clear" w:color="auto" w:fill="F8F8F8"/>
-        </w:rPr>
-        <w:t>called</w:t>
-      </w:r>
-      <w:proofErr w:type="spellEnd"/>
-      <w:r>
-        <w:rPr>
-          <w:rFonts w:ascii="Arial" w:hAnsi="Arial" w:cs="Arial"/>
-          <w:color w:val="1D1C1D"/>
-          <w:sz w:val="28"/>
-          <w:szCs w:val="28"/>
-          <w:shd w:val="clear" w:color="auto" w:fill="F8F8F8"/>
-        </w:rPr>
-        <w:t xml:space="preserve"> “</w:t>
-      </w:r>
-      <w:proofErr w:type="spellStart"/>
-      <w:r>
-        <w:rPr>
-          <w:rFonts w:ascii="Arial" w:hAnsi="Arial" w:cs="Arial"/>
-          <w:color w:val="1D1C1D"/>
-          <w:sz w:val="28"/>
-          <w:szCs w:val="28"/>
-          <w:shd w:val="clear" w:color="auto" w:fill="F8F8F8"/>
-        </w:rPr>
-        <w:t>Linear</w:t>
-      </w:r>
-      <w:proofErr w:type="spellEnd"/>
-      <w:r>
-        <w:rPr>
-          <w:rFonts w:ascii="Arial" w:hAnsi="Arial" w:cs="Arial"/>
-          <w:color w:val="1D1C1D"/>
-          <w:sz w:val="28"/>
-          <w:szCs w:val="28"/>
-          <w:shd w:val="clear" w:color="auto" w:fill="F8F8F8"/>
-        </w:rPr>
-        <w:t xml:space="preserve"> </w:t>
-      </w:r>
-      <w:proofErr w:type="spellStart"/>
-      <w:r>
-        <w:rPr>
-          <w:rFonts w:ascii="Arial" w:hAnsi="Arial" w:cs="Arial"/>
-          <w:color w:val="1D1C1D"/>
-          <w:sz w:val="28"/>
-          <w:szCs w:val="28"/>
-          <w:shd w:val="clear" w:color="auto" w:fill="F8F8F8"/>
-        </w:rPr>
-        <w:t>Regression</w:t>
-      </w:r>
-      <w:proofErr w:type="spellEnd"/>
-      <w:r>
-        <w:rPr>
-          <w:rFonts w:ascii="Arial" w:hAnsi="Arial" w:cs="Arial"/>
-          <w:color w:val="1D1C1D"/>
-          <w:sz w:val="28"/>
-          <w:szCs w:val="28"/>
-          <w:shd w:val="clear" w:color="auto" w:fill="F8F8F8"/>
-        </w:rPr>
-        <w:t xml:space="preserve">”. </w:t>
-      </w:r>
-      <w:proofErr w:type="spellStart"/>
-      <w:r>
-        <w:rPr>
-          <w:rFonts w:ascii="Arial" w:hAnsi="Arial" w:cs="Arial"/>
-          <w:color w:val="1D1C1D"/>
-          <w:sz w:val="28"/>
-          <w:szCs w:val="28"/>
-          <w:shd w:val="clear" w:color="auto" w:fill="F8F8F8"/>
-        </w:rPr>
-        <w:t>It’s</w:t>
+        <w:t xml:space="preserve"> (OLS) is a </w:t>
+      </w:r>
+      <w:proofErr w:type="spellStart"/>
+      <w:r>
+        <w:rPr>
+          <w:rFonts w:ascii="Arial" w:hAnsi="Arial" w:cs="Arial"/>
+          <w:color w:val="1D1C1D"/>
+          <w:sz w:val="28"/>
+          <w:szCs w:val="28"/>
+          <w:shd w:val="clear" w:color="auto" w:fill="F8F8F8"/>
+        </w:rPr>
+        <w:t>common</w:t>
+      </w:r>
+      <w:proofErr w:type="spellEnd"/>
+      <w:r>
+        <w:rPr>
+          <w:rFonts w:ascii="Arial" w:hAnsi="Arial" w:cs="Arial"/>
+          <w:color w:val="1D1C1D"/>
+          <w:sz w:val="28"/>
+          <w:szCs w:val="28"/>
+          <w:shd w:val="clear" w:color="auto" w:fill="F8F8F8"/>
+        </w:rPr>
+        <w:t xml:space="preserve"> </w:t>
+      </w:r>
+      <w:proofErr w:type="spellStart"/>
+      <w:r>
+        <w:rPr>
+          <w:rFonts w:ascii="Arial" w:hAnsi="Arial" w:cs="Arial"/>
+          <w:color w:val="1D1C1D"/>
+          <w:sz w:val="28"/>
+          <w:szCs w:val="28"/>
+          <w:shd w:val="clear" w:color="auto" w:fill="F8F8F8"/>
+        </w:rPr>
+        <w:t>technique</w:t>
+      </w:r>
+      <w:proofErr w:type="spellEnd"/>
+      <w:r>
+        <w:rPr>
+          <w:rFonts w:ascii="Arial" w:hAnsi="Arial" w:cs="Arial"/>
+          <w:color w:val="1D1C1D"/>
+          <w:sz w:val="28"/>
+          <w:szCs w:val="28"/>
+          <w:shd w:val="clear" w:color="auto" w:fill="F8F8F8"/>
+        </w:rPr>
+        <w:t xml:space="preserve"> </w:t>
+      </w:r>
+      <w:proofErr w:type="spellStart"/>
+      <w:r>
+        <w:rPr>
+          <w:rFonts w:ascii="Arial" w:hAnsi="Arial" w:cs="Arial"/>
+          <w:color w:val="1D1C1D"/>
+          <w:sz w:val="28"/>
+          <w:szCs w:val="28"/>
+          <w:shd w:val="clear" w:color="auto" w:fill="F8F8F8"/>
+        </w:rPr>
+        <w:t>for</w:t>
+      </w:r>
+      <w:proofErr w:type="spellEnd"/>
+      <w:r>
+        <w:rPr>
+          <w:rFonts w:ascii="Arial" w:hAnsi="Arial" w:cs="Arial"/>
+          <w:color w:val="1D1C1D"/>
+          <w:sz w:val="28"/>
+          <w:szCs w:val="28"/>
+          <w:shd w:val="clear" w:color="auto" w:fill="F8F8F8"/>
+        </w:rPr>
+        <w:t xml:space="preserve"> </w:t>
+      </w:r>
+      <w:proofErr w:type="spellStart"/>
+      <w:r>
+        <w:rPr>
+          <w:rFonts w:ascii="Arial" w:hAnsi="Arial" w:cs="Arial"/>
+          <w:color w:val="1D1C1D"/>
+          <w:sz w:val="28"/>
+          <w:szCs w:val="28"/>
+          <w:shd w:val="clear" w:color="auto" w:fill="F8F8F8"/>
+        </w:rPr>
+        <w:t>estimating</w:t>
+      </w:r>
+      <w:proofErr w:type="spellEnd"/>
+      <w:r>
+        <w:rPr>
+          <w:rFonts w:ascii="Arial" w:hAnsi="Arial" w:cs="Arial"/>
+          <w:color w:val="1D1C1D"/>
+          <w:sz w:val="28"/>
+          <w:szCs w:val="28"/>
+          <w:shd w:val="clear" w:color="auto" w:fill="F8F8F8"/>
+        </w:rPr>
+        <w:t xml:space="preserve"> </w:t>
+      </w:r>
+      <w:proofErr w:type="spellStart"/>
+      <w:r>
+        <w:rPr>
+          <w:rFonts w:ascii="Arial" w:hAnsi="Arial" w:cs="Arial"/>
+          <w:color w:val="1D1C1D"/>
+          <w:sz w:val="28"/>
+          <w:szCs w:val="28"/>
+          <w:shd w:val="clear" w:color="auto" w:fill="F8F8F8"/>
+        </w:rPr>
+        <w:t>coefficients</w:t>
+      </w:r>
+      <w:proofErr w:type="spellEnd"/>
+      <w:r>
+        <w:rPr>
+          <w:rFonts w:ascii="Arial" w:hAnsi="Arial" w:cs="Arial"/>
+          <w:color w:val="1D1C1D"/>
+          <w:sz w:val="28"/>
+          <w:szCs w:val="28"/>
+          <w:shd w:val="clear" w:color="auto" w:fill="F8F8F8"/>
+        </w:rPr>
+        <w:t xml:space="preserve"> of </w:t>
+      </w:r>
+      <w:proofErr w:type="spellStart"/>
+      <w:r>
+        <w:rPr>
+          <w:rFonts w:ascii="Arial" w:hAnsi="Arial" w:cs="Arial"/>
+          <w:color w:val="1D1C1D"/>
+          <w:sz w:val="28"/>
+          <w:szCs w:val="28"/>
+          <w:shd w:val="clear" w:color="auto" w:fill="F8F8F8"/>
+        </w:rPr>
+        <w:t>linear</w:t>
+      </w:r>
+      <w:proofErr w:type="spellEnd"/>
+      <w:r>
+        <w:rPr>
+          <w:rFonts w:ascii="Arial" w:hAnsi="Arial" w:cs="Arial"/>
+          <w:color w:val="1D1C1D"/>
+          <w:sz w:val="28"/>
+          <w:szCs w:val="28"/>
+          <w:shd w:val="clear" w:color="auto" w:fill="F8F8F8"/>
+        </w:rPr>
+        <w:t xml:space="preserve"> </w:t>
+      </w:r>
+      <w:proofErr w:type="spellStart"/>
+      <w:r>
+        <w:rPr>
+          <w:rFonts w:ascii="Arial" w:hAnsi="Arial" w:cs="Arial"/>
+          <w:color w:val="1D1C1D"/>
+          <w:sz w:val="28"/>
+          <w:szCs w:val="28"/>
+          <w:shd w:val="clear" w:color="auto" w:fill="F8F8F8"/>
+        </w:rPr>
+        <w:t>regression</w:t>
+      </w:r>
+      <w:proofErr w:type="spellEnd"/>
+      <w:r>
+        <w:rPr>
+          <w:rFonts w:ascii="Arial" w:hAnsi="Arial" w:cs="Arial"/>
+          <w:color w:val="1D1C1D"/>
+          <w:sz w:val="28"/>
+          <w:szCs w:val="28"/>
+          <w:shd w:val="clear" w:color="auto" w:fill="F8F8F8"/>
+        </w:rPr>
+        <w:t xml:space="preserve"> </w:t>
+      </w:r>
+      <w:proofErr w:type="spellStart"/>
+      <w:r>
+        <w:rPr>
+          <w:rFonts w:ascii="Arial" w:hAnsi="Arial" w:cs="Arial"/>
+          <w:color w:val="1D1C1D"/>
+          <w:sz w:val="28"/>
+          <w:szCs w:val="28"/>
+          <w:shd w:val="clear" w:color="auto" w:fill="F8F8F8"/>
+        </w:rPr>
+        <w:t>equations</w:t>
+      </w:r>
+      <w:proofErr w:type="spellEnd"/>
+      <w:r>
+        <w:rPr>
+          <w:rFonts w:ascii="Arial" w:hAnsi="Arial" w:cs="Arial"/>
+          <w:color w:val="1D1C1D"/>
+          <w:sz w:val="28"/>
+          <w:szCs w:val="28"/>
+          <w:shd w:val="clear" w:color="auto" w:fill="F8F8F8"/>
+        </w:rPr>
+        <w:t xml:space="preserve"> </w:t>
+      </w:r>
+      <w:proofErr w:type="spellStart"/>
+      <w:r>
+        <w:rPr>
+          <w:rFonts w:ascii="Arial" w:hAnsi="Arial" w:cs="Arial"/>
+          <w:color w:val="1D1C1D"/>
+          <w:sz w:val="28"/>
+          <w:szCs w:val="28"/>
+          <w:shd w:val="clear" w:color="auto" w:fill="F8F8F8"/>
+        </w:rPr>
+        <w:t>which</w:t>
+      </w:r>
+      <w:proofErr w:type="spellEnd"/>
+      <w:r>
+        <w:rPr>
+          <w:rFonts w:ascii="Arial" w:hAnsi="Arial" w:cs="Arial"/>
+          <w:color w:val="1D1C1D"/>
+          <w:sz w:val="28"/>
+          <w:szCs w:val="28"/>
+          <w:shd w:val="clear" w:color="auto" w:fill="F8F8F8"/>
+        </w:rPr>
+        <w:t xml:space="preserve"> </w:t>
+      </w:r>
+      <w:proofErr w:type="spellStart"/>
+      <w:r>
+        <w:rPr>
+          <w:rFonts w:ascii="Arial" w:hAnsi="Arial" w:cs="Arial"/>
+          <w:color w:val="1D1C1D"/>
+          <w:sz w:val="28"/>
+          <w:szCs w:val="28"/>
+          <w:shd w:val="clear" w:color="auto" w:fill="F8F8F8"/>
+        </w:rPr>
+        <w:t>describe</w:t>
+      </w:r>
+      <w:proofErr w:type="spellEnd"/>
+      <w:r>
+        <w:rPr>
+          <w:rFonts w:ascii="Arial" w:hAnsi="Arial" w:cs="Arial"/>
+          <w:color w:val="1D1C1D"/>
+          <w:sz w:val="28"/>
+          <w:szCs w:val="28"/>
+          <w:shd w:val="clear" w:color="auto" w:fill="F8F8F8"/>
+        </w:rPr>
+        <w:t xml:space="preserve"> </w:t>
+      </w:r>
+      <w:proofErr w:type="spellStart"/>
+      <w:r>
+        <w:rPr>
+          <w:rFonts w:ascii="Arial" w:hAnsi="Arial" w:cs="Arial"/>
+          <w:color w:val="1D1C1D"/>
+          <w:sz w:val="28"/>
+          <w:szCs w:val="28"/>
+          <w:shd w:val="clear" w:color="auto" w:fill="F8F8F8"/>
+        </w:rPr>
+        <w:t>the</w:t>
+      </w:r>
+      <w:proofErr w:type="spellEnd"/>
+      <w:r>
+        <w:rPr>
+          <w:rFonts w:ascii="Arial" w:hAnsi="Arial" w:cs="Arial"/>
+          <w:color w:val="1D1C1D"/>
+          <w:sz w:val="28"/>
+          <w:szCs w:val="28"/>
+          <w:shd w:val="clear" w:color="auto" w:fill="F8F8F8"/>
+        </w:rPr>
+        <w:t xml:space="preserve"> </w:t>
+      </w:r>
+      <w:proofErr w:type="spellStart"/>
+      <w:r>
+        <w:rPr>
+          <w:rFonts w:ascii="Arial" w:hAnsi="Arial" w:cs="Arial"/>
+          <w:color w:val="1D1C1D"/>
+          <w:sz w:val="28"/>
+          <w:szCs w:val="28"/>
+          <w:shd w:val="clear" w:color="auto" w:fill="F8F8F8"/>
+        </w:rPr>
+        <w:t>relationship</w:t>
+      </w:r>
+      <w:proofErr w:type="spellEnd"/>
+      <w:r>
+        <w:rPr>
+          <w:rFonts w:ascii="Arial" w:hAnsi="Arial" w:cs="Arial"/>
+          <w:color w:val="1D1C1D"/>
+          <w:sz w:val="28"/>
+          <w:szCs w:val="28"/>
+          <w:shd w:val="clear" w:color="auto" w:fill="F8F8F8"/>
+        </w:rPr>
+        <w:t xml:space="preserve"> </w:t>
+      </w:r>
+      <w:proofErr w:type="spellStart"/>
+      <w:r>
+        <w:rPr>
+          <w:rFonts w:ascii="Arial" w:hAnsi="Arial" w:cs="Arial"/>
+          <w:color w:val="1D1C1D"/>
+          <w:sz w:val="28"/>
+          <w:szCs w:val="28"/>
+          <w:shd w:val="clear" w:color="auto" w:fill="F8F8F8"/>
+        </w:rPr>
+        <w:t>between</w:t>
+      </w:r>
+      <w:proofErr w:type="spellEnd"/>
+      <w:r>
+        <w:rPr>
+          <w:rFonts w:ascii="Arial" w:hAnsi="Arial" w:cs="Arial"/>
+          <w:color w:val="1D1C1D"/>
+          <w:sz w:val="28"/>
+          <w:szCs w:val="28"/>
+          <w:shd w:val="clear" w:color="auto" w:fill="F8F8F8"/>
+        </w:rPr>
+        <w:t xml:space="preserve"> </w:t>
+      </w:r>
+      <w:proofErr w:type="spellStart"/>
+      <w:r>
+        <w:rPr>
+          <w:rFonts w:ascii="Arial" w:hAnsi="Arial" w:cs="Arial"/>
+          <w:color w:val="1D1C1D"/>
+          <w:sz w:val="28"/>
+          <w:szCs w:val="28"/>
+          <w:shd w:val="clear" w:color="auto" w:fill="F8F8F8"/>
+        </w:rPr>
+        <w:t>one</w:t>
+      </w:r>
+      <w:proofErr w:type="spellEnd"/>
+      <w:r>
+        <w:rPr>
+          <w:rFonts w:ascii="Arial" w:hAnsi="Arial" w:cs="Arial"/>
+          <w:color w:val="1D1C1D"/>
+          <w:sz w:val="28"/>
+          <w:szCs w:val="28"/>
+          <w:shd w:val="clear" w:color="auto" w:fill="F8F8F8"/>
+        </w:rPr>
+        <w:t xml:space="preserve"> </w:t>
+      </w:r>
+      <w:proofErr w:type="spellStart"/>
+      <w:r>
+        <w:rPr>
+          <w:rFonts w:ascii="Arial" w:hAnsi="Arial" w:cs="Arial"/>
+          <w:color w:val="1D1C1D"/>
+          <w:sz w:val="28"/>
+          <w:szCs w:val="28"/>
+          <w:shd w:val="clear" w:color="auto" w:fill="F8F8F8"/>
+        </w:rPr>
+        <w:t>or</w:t>
+      </w:r>
+      <w:proofErr w:type="spellEnd"/>
+      <w:r>
+        <w:rPr>
+          <w:rFonts w:ascii="Arial" w:hAnsi="Arial" w:cs="Arial"/>
+          <w:color w:val="1D1C1D"/>
+          <w:sz w:val="28"/>
+          <w:szCs w:val="28"/>
+          <w:shd w:val="clear" w:color="auto" w:fill="F8F8F8"/>
+        </w:rPr>
+        <w:t xml:space="preserve"> </w:t>
+      </w:r>
+      <w:proofErr w:type="spellStart"/>
+      <w:r>
+        <w:rPr>
+          <w:rFonts w:ascii="Arial" w:hAnsi="Arial" w:cs="Arial"/>
+          <w:color w:val="1D1C1D"/>
+          <w:sz w:val="28"/>
+          <w:szCs w:val="28"/>
+          <w:shd w:val="clear" w:color="auto" w:fill="F8F8F8"/>
+        </w:rPr>
+        <w:t>more</w:t>
+      </w:r>
+      <w:proofErr w:type="spellEnd"/>
+      <w:r>
+        <w:rPr>
+          <w:rFonts w:ascii="Arial" w:hAnsi="Arial" w:cs="Arial"/>
+          <w:color w:val="1D1C1D"/>
+          <w:sz w:val="28"/>
+          <w:szCs w:val="28"/>
+          <w:shd w:val="clear" w:color="auto" w:fill="F8F8F8"/>
+        </w:rPr>
+        <w:t xml:space="preserve"> </w:t>
+      </w:r>
+      <w:proofErr w:type="spellStart"/>
+      <w:r>
+        <w:rPr>
+          <w:rFonts w:ascii="Arial" w:hAnsi="Arial" w:cs="Arial"/>
+          <w:color w:val="1D1C1D"/>
+          <w:sz w:val="28"/>
+          <w:szCs w:val="28"/>
+          <w:shd w:val="clear" w:color="auto" w:fill="F8F8F8"/>
+        </w:rPr>
+        <w:t>independent</w:t>
+      </w:r>
+      <w:proofErr w:type="spellEnd"/>
+      <w:r>
+        <w:rPr>
+          <w:rFonts w:ascii="Arial" w:hAnsi="Arial" w:cs="Arial"/>
+          <w:color w:val="1D1C1D"/>
+          <w:sz w:val="28"/>
+          <w:szCs w:val="28"/>
+          <w:shd w:val="clear" w:color="auto" w:fill="F8F8F8"/>
+        </w:rPr>
+        <w:t xml:space="preserve"> </w:t>
+      </w:r>
+      <w:proofErr w:type="spellStart"/>
+      <w:r>
+        <w:rPr>
+          <w:rFonts w:ascii="Arial" w:hAnsi="Arial" w:cs="Arial"/>
+          <w:color w:val="1D1C1D"/>
+          <w:sz w:val="28"/>
+          <w:szCs w:val="28"/>
+          <w:shd w:val="clear" w:color="auto" w:fill="F8F8F8"/>
+        </w:rPr>
+        <w:t>variables</w:t>
+      </w:r>
+      <w:proofErr w:type="spellEnd"/>
+      <w:r>
+        <w:rPr>
+          <w:rFonts w:ascii="Arial" w:hAnsi="Arial" w:cs="Arial"/>
+          <w:color w:val="1D1C1D"/>
+          <w:sz w:val="28"/>
+          <w:szCs w:val="28"/>
+          <w:shd w:val="clear" w:color="auto" w:fill="F8F8F8"/>
+        </w:rPr>
+        <w:t xml:space="preserve"> </w:t>
+      </w:r>
+      <w:proofErr w:type="spellStart"/>
+      <w:r>
+        <w:rPr>
+          <w:rFonts w:ascii="Arial" w:hAnsi="Arial" w:cs="Arial"/>
+          <w:color w:val="1D1C1D"/>
+          <w:sz w:val="28"/>
+          <w:szCs w:val="28"/>
+          <w:shd w:val="clear" w:color="auto" w:fill="F8F8F8"/>
+        </w:rPr>
+        <w:t>and</w:t>
       </w:r>
       <w:proofErr w:type="spellEnd"/>
       <w:r>
@@ -2349,40 +1853,634 @@
           <w:szCs w:val="28"/>
           <w:shd w:val="clear" w:color="auto" w:fill="F8F8F8"/>
         </w:rPr>
-        <w:t>common</w:t>
-      </w:r>
-      <w:proofErr w:type="spellEnd"/>
-      <w:r>
-        <w:rPr>
-          <w:rFonts w:ascii="Arial" w:hAnsi="Arial" w:cs="Arial"/>
-          <w:color w:val="1D1C1D"/>
-          <w:sz w:val="28"/>
-          <w:szCs w:val="28"/>
-          <w:shd w:val="clear" w:color="auto" w:fill="F8F8F8"/>
-        </w:rPr>
-        <w:t xml:space="preserve"> </w:t>
-      </w:r>
-      <w:proofErr w:type="spellStart"/>
-      <w:r>
-        <w:rPr>
-          <w:rFonts w:ascii="Arial" w:hAnsi="Arial" w:cs="Arial"/>
-          <w:color w:val="1D1C1D"/>
-          <w:sz w:val="28"/>
-          <w:szCs w:val="28"/>
-          <w:shd w:val="clear" w:color="auto" w:fill="F8F8F8"/>
-        </w:rPr>
-        <w:t>technique</w:t>
-      </w:r>
-      <w:proofErr w:type="spellEnd"/>
-      <w:r>
-        <w:rPr>
-          <w:rFonts w:ascii="Arial" w:hAnsi="Arial" w:cs="Arial"/>
-          <w:color w:val="1D1C1D"/>
-          <w:sz w:val="28"/>
-          <w:szCs w:val="28"/>
-          <w:shd w:val="clear" w:color="auto" w:fill="F8F8F8"/>
-        </w:rPr>
-        <w:t xml:space="preserve"> </w:t>
+        <w:t>dependent</w:t>
+      </w:r>
+      <w:proofErr w:type="spellEnd"/>
+      <w:r>
+        <w:rPr>
+          <w:rFonts w:ascii="Arial" w:hAnsi="Arial" w:cs="Arial"/>
+          <w:color w:val="1D1C1D"/>
+          <w:sz w:val="28"/>
+          <w:szCs w:val="28"/>
+          <w:shd w:val="clear" w:color="auto" w:fill="F8F8F8"/>
+        </w:rPr>
+        <w:t xml:space="preserve"> </w:t>
+      </w:r>
+      <w:proofErr w:type="spellStart"/>
+      <w:r>
+        <w:rPr>
+          <w:rFonts w:ascii="Arial" w:hAnsi="Arial" w:cs="Arial"/>
+          <w:color w:val="1D1C1D"/>
+          <w:sz w:val="28"/>
+          <w:szCs w:val="28"/>
+          <w:shd w:val="clear" w:color="auto" w:fill="F8F8F8"/>
+        </w:rPr>
+        <w:t>variable</w:t>
+      </w:r>
+      <w:proofErr w:type="spellEnd"/>
+      <w:r>
+        <w:rPr>
+          <w:rFonts w:ascii="Arial" w:hAnsi="Arial" w:cs="Arial"/>
+          <w:color w:val="1D1C1D"/>
+          <w:sz w:val="28"/>
+          <w:szCs w:val="28"/>
+          <w:shd w:val="clear" w:color="auto" w:fill="F8F8F8"/>
+        </w:rPr>
+        <w:t xml:space="preserve">. </w:t>
+      </w:r>
+      <w:proofErr w:type="spellStart"/>
+      <w:r>
+        <w:rPr>
+          <w:rFonts w:ascii="Arial" w:hAnsi="Arial" w:cs="Arial"/>
+          <w:color w:val="1D1C1D"/>
+          <w:sz w:val="28"/>
+          <w:szCs w:val="28"/>
+          <w:shd w:val="clear" w:color="auto" w:fill="F8F8F8"/>
+        </w:rPr>
+        <w:t>In</w:t>
+      </w:r>
+      <w:proofErr w:type="spellEnd"/>
+      <w:r>
+        <w:rPr>
+          <w:rFonts w:ascii="Arial" w:hAnsi="Arial" w:cs="Arial"/>
+          <w:color w:val="1D1C1D"/>
+          <w:sz w:val="28"/>
+          <w:szCs w:val="28"/>
+          <w:shd w:val="clear" w:color="auto" w:fill="F8F8F8"/>
+        </w:rPr>
+        <w:t xml:space="preserve"> </w:t>
+      </w:r>
+      <w:proofErr w:type="spellStart"/>
+      <w:r>
+        <w:rPr>
+          <w:rFonts w:ascii="Arial" w:hAnsi="Arial" w:cs="Arial"/>
+          <w:color w:val="1D1C1D"/>
+          <w:sz w:val="28"/>
+          <w:szCs w:val="28"/>
+          <w:shd w:val="clear" w:color="auto" w:fill="F8F8F8"/>
+        </w:rPr>
+        <w:t>other</w:t>
+      </w:r>
+      <w:proofErr w:type="spellEnd"/>
+      <w:r>
+        <w:rPr>
+          <w:rFonts w:ascii="Arial" w:hAnsi="Arial" w:cs="Arial"/>
+          <w:color w:val="1D1C1D"/>
+          <w:sz w:val="28"/>
+          <w:szCs w:val="28"/>
+          <w:shd w:val="clear" w:color="auto" w:fill="F8F8F8"/>
+        </w:rPr>
+        <w:t xml:space="preserve"> </w:t>
+      </w:r>
+      <w:proofErr w:type="spellStart"/>
+      <w:r>
+        <w:rPr>
+          <w:rFonts w:ascii="Arial" w:hAnsi="Arial" w:cs="Arial"/>
+          <w:color w:val="1D1C1D"/>
+          <w:sz w:val="28"/>
+          <w:szCs w:val="28"/>
+          <w:shd w:val="clear" w:color="auto" w:fill="F8F8F8"/>
+        </w:rPr>
+        <w:t>words</w:t>
+      </w:r>
+      <w:proofErr w:type="spellEnd"/>
+      <w:r>
+        <w:rPr>
+          <w:rFonts w:ascii="Arial" w:hAnsi="Arial" w:cs="Arial"/>
+          <w:color w:val="1D1C1D"/>
+          <w:sz w:val="28"/>
+          <w:szCs w:val="28"/>
+          <w:shd w:val="clear" w:color="auto" w:fill="F8F8F8"/>
+        </w:rPr>
+        <w:t xml:space="preserve">, </w:t>
+      </w:r>
+      <w:proofErr w:type="spellStart"/>
+      <w:r>
+        <w:rPr>
+          <w:rFonts w:ascii="Arial" w:hAnsi="Arial" w:cs="Arial"/>
+          <w:color w:val="1D1C1D"/>
+          <w:sz w:val="28"/>
+          <w:szCs w:val="28"/>
+          <w:shd w:val="clear" w:color="auto" w:fill="F8F8F8"/>
+        </w:rPr>
+        <w:t>you</w:t>
+      </w:r>
+      <w:proofErr w:type="spellEnd"/>
+      <w:r>
+        <w:rPr>
+          <w:rFonts w:ascii="Arial" w:hAnsi="Arial" w:cs="Arial"/>
+          <w:color w:val="1D1C1D"/>
+          <w:sz w:val="28"/>
+          <w:szCs w:val="28"/>
+          <w:shd w:val="clear" w:color="auto" w:fill="F8F8F8"/>
+        </w:rPr>
+        <w:t xml:space="preserve"> can </w:t>
+      </w:r>
+      <w:proofErr w:type="spellStart"/>
+      <w:r>
+        <w:rPr>
+          <w:rFonts w:ascii="Arial" w:hAnsi="Arial" w:cs="Arial"/>
+          <w:color w:val="1D1C1D"/>
+          <w:sz w:val="28"/>
+          <w:szCs w:val="28"/>
+          <w:shd w:val="clear" w:color="auto" w:fill="F8F8F8"/>
+        </w:rPr>
+        <w:t>consider</w:t>
+      </w:r>
+      <w:proofErr w:type="spellEnd"/>
+      <w:r>
+        <w:rPr>
+          <w:rFonts w:ascii="Arial" w:hAnsi="Arial" w:cs="Arial"/>
+          <w:color w:val="1D1C1D"/>
+          <w:sz w:val="28"/>
+          <w:szCs w:val="28"/>
+          <w:shd w:val="clear" w:color="auto" w:fill="F8F8F8"/>
+        </w:rPr>
+        <w:t xml:space="preserve"> </w:t>
+      </w:r>
+      <w:proofErr w:type="spellStart"/>
+      <w:r>
+        <w:rPr>
+          <w:rFonts w:ascii="Arial" w:hAnsi="Arial" w:cs="Arial"/>
+          <w:color w:val="1D1C1D"/>
+          <w:sz w:val="28"/>
+          <w:szCs w:val="28"/>
+          <w:shd w:val="clear" w:color="auto" w:fill="F8F8F8"/>
+        </w:rPr>
+        <w:t>the</w:t>
+      </w:r>
+      <w:proofErr w:type="spellEnd"/>
+      <w:r>
+        <w:rPr>
+          <w:rFonts w:ascii="Arial" w:hAnsi="Arial" w:cs="Arial"/>
+          <w:color w:val="1D1C1D"/>
+          <w:sz w:val="28"/>
+          <w:szCs w:val="28"/>
+          <w:shd w:val="clear" w:color="auto" w:fill="F8F8F8"/>
+        </w:rPr>
+        <w:t xml:space="preserve"> OLS as a </w:t>
+      </w:r>
+      <w:proofErr w:type="spellStart"/>
+      <w:r>
+        <w:rPr>
+          <w:rFonts w:ascii="Arial" w:hAnsi="Arial" w:cs="Arial"/>
+          <w:color w:val="1D1C1D"/>
+          <w:sz w:val="28"/>
+          <w:szCs w:val="28"/>
+          <w:shd w:val="clear" w:color="auto" w:fill="F8F8F8"/>
+        </w:rPr>
+        <w:t>strategy</w:t>
+      </w:r>
+      <w:proofErr w:type="spellEnd"/>
+      <w:r>
+        <w:rPr>
+          <w:rFonts w:ascii="Arial" w:hAnsi="Arial" w:cs="Arial"/>
+          <w:color w:val="1D1C1D"/>
+          <w:sz w:val="28"/>
+          <w:szCs w:val="28"/>
+          <w:shd w:val="clear" w:color="auto" w:fill="F8F8F8"/>
+        </w:rPr>
+        <w:t xml:space="preserve"> </w:t>
+      </w:r>
+      <w:proofErr w:type="spellStart"/>
+      <w:r>
+        <w:rPr>
+          <w:rFonts w:ascii="Arial" w:hAnsi="Arial" w:cs="Arial"/>
+          <w:color w:val="1D1C1D"/>
+          <w:sz w:val="28"/>
+          <w:szCs w:val="28"/>
+          <w:shd w:val="clear" w:color="auto" w:fill="F8F8F8"/>
+        </w:rPr>
+        <w:t>to</w:t>
+      </w:r>
+      <w:proofErr w:type="spellEnd"/>
+      <w:r>
+        <w:rPr>
+          <w:rFonts w:ascii="Arial" w:hAnsi="Arial" w:cs="Arial"/>
+          <w:color w:val="1D1C1D"/>
+          <w:sz w:val="28"/>
+          <w:szCs w:val="28"/>
+          <w:shd w:val="clear" w:color="auto" w:fill="F8F8F8"/>
+        </w:rPr>
+        <w:t xml:space="preserve"> </w:t>
+      </w:r>
+      <w:proofErr w:type="spellStart"/>
+      <w:r>
+        <w:rPr>
+          <w:rFonts w:ascii="Arial" w:hAnsi="Arial" w:cs="Arial"/>
+          <w:color w:val="1D1C1D"/>
+          <w:sz w:val="28"/>
+          <w:szCs w:val="28"/>
+          <w:shd w:val="clear" w:color="auto" w:fill="F8F8F8"/>
+        </w:rPr>
+        <w:t>obtain</w:t>
+      </w:r>
+      <w:proofErr w:type="spellEnd"/>
+      <w:r>
+        <w:rPr>
+          <w:rFonts w:ascii="Arial" w:hAnsi="Arial" w:cs="Arial"/>
+          <w:color w:val="1D1C1D"/>
+          <w:sz w:val="28"/>
+          <w:szCs w:val="28"/>
+          <w:shd w:val="clear" w:color="auto" w:fill="F8F8F8"/>
+        </w:rPr>
+        <w:t xml:space="preserve">, </w:t>
+      </w:r>
+      <w:proofErr w:type="spellStart"/>
+      <w:r>
+        <w:rPr>
+          <w:rFonts w:ascii="Arial" w:hAnsi="Arial" w:cs="Arial"/>
+          <w:color w:val="1D1C1D"/>
+          <w:sz w:val="28"/>
+          <w:szCs w:val="28"/>
+          <w:shd w:val="clear" w:color="auto" w:fill="F8F8F8"/>
+        </w:rPr>
+        <w:t>from</w:t>
+      </w:r>
+      <w:proofErr w:type="spellEnd"/>
+      <w:r>
+        <w:rPr>
+          <w:rFonts w:ascii="Arial" w:hAnsi="Arial" w:cs="Arial"/>
+          <w:color w:val="1D1C1D"/>
+          <w:sz w:val="28"/>
+          <w:szCs w:val="28"/>
+          <w:shd w:val="clear" w:color="auto" w:fill="F8F8F8"/>
+        </w:rPr>
+        <w:t xml:space="preserve"> </w:t>
+      </w:r>
+      <w:proofErr w:type="spellStart"/>
+      <w:r>
+        <w:rPr>
+          <w:rFonts w:ascii="Arial" w:hAnsi="Arial" w:cs="Arial"/>
+          <w:color w:val="1D1C1D"/>
+          <w:sz w:val="28"/>
+          <w:szCs w:val="28"/>
+          <w:shd w:val="clear" w:color="auto" w:fill="F8F8F8"/>
+        </w:rPr>
+        <w:t>your</w:t>
+      </w:r>
+      <w:proofErr w:type="spellEnd"/>
+      <w:r>
+        <w:rPr>
+          <w:rFonts w:ascii="Arial" w:hAnsi="Arial" w:cs="Arial"/>
+          <w:color w:val="1D1C1D"/>
+          <w:sz w:val="28"/>
+          <w:szCs w:val="28"/>
+          <w:shd w:val="clear" w:color="auto" w:fill="F8F8F8"/>
+        </w:rPr>
+        <w:t xml:space="preserve"> model, a ‘</w:t>
+      </w:r>
+      <w:proofErr w:type="spellStart"/>
+      <w:r>
+        <w:rPr>
+          <w:rFonts w:ascii="Arial" w:hAnsi="Arial" w:cs="Arial"/>
+          <w:color w:val="1D1C1D"/>
+          <w:sz w:val="28"/>
+          <w:szCs w:val="28"/>
+          <w:shd w:val="clear" w:color="auto" w:fill="F8F8F8"/>
+        </w:rPr>
+        <w:t>straight</w:t>
+      </w:r>
+      <w:proofErr w:type="spellEnd"/>
+      <w:r>
+        <w:rPr>
+          <w:rFonts w:ascii="Arial" w:hAnsi="Arial" w:cs="Arial"/>
+          <w:color w:val="1D1C1D"/>
+          <w:sz w:val="28"/>
+          <w:szCs w:val="28"/>
+          <w:shd w:val="clear" w:color="auto" w:fill="F8F8F8"/>
+        </w:rPr>
+        <w:t xml:space="preserve"> </w:t>
+      </w:r>
+      <w:proofErr w:type="spellStart"/>
+      <w:r>
+        <w:rPr>
+          <w:rFonts w:ascii="Arial" w:hAnsi="Arial" w:cs="Arial"/>
+          <w:color w:val="1D1C1D"/>
+          <w:sz w:val="28"/>
+          <w:szCs w:val="28"/>
+          <w:shd w:val="clear" w:color="auto" w:fill="F8F8F8"/>
+        </w:rPr>
+        <w:t>line</w:t>
+      </w:r>
+      <w:proofErr w:type="spellEnd"/>
+      <w:r>
+        <w:rPr>
+          <w:rFonts w:ascii="Arial" w:hAnsi="Arial" w:cs="Arial"/>
+          <w:color w:val="1D1C1D"/>
+          <w:sz w:val="28"/>
+          <w:szCs w:val="28"/>
+          <w:shd w:val="clear" w:color="auto" w:fill="F8F8F8"/>
+        </w:rPr>
+        <w:t xml:space="preserve">’ </w:t>
+      </w:r>
+      <w:proofErr w:type="spellStart"/>
+      <w:r>
+        <w:rPr>
+          <w:rFonts w:ascii="Arial" w:hAnsi="Arial" w:cs="Arial"/>
+          <w:color w:val="1D1C1D"/>
+          <w:sz w:val="28"/>
+          <w:szCs w:val="28"/>
+          <w:shd w:val="clear" w:color="auto" w:fill="F8F8F8"/>
+        </w:rPr>
+        <w:t>which</w:t>
+      </w:r>
+      <w:proofErr w:type="spellEnd"/>
+      <w:r>
+        <w:rPr>
+          <w:rFonts w:ascii="Arial" w:hAnsi="Arial" w:cs="Arial"/>
+          <w:color w:val="1D1C1D"/>
+          <w:sz w:val="28"/>
+          <w:szCs w:val="28"/>
+          <w:shd w:val="clear" w:color="auto" w:fill="F8F8F8"/>
+        </w:rPr>
+        <w:t xml:space="preserve"> is as </w:t>
+      </w:r>
+      <w:proofErr w:type="spellStart"/>
+      <w:r>
+        <w:rPr>
+          <w:rFonts w:ascii="Arial" w:hAnsi="Arial" w:cs="Arial"/>
+          <w:color w:val="1D1C1D"/>
+          <w:sz w:val="28"/>
+          <w:szCs w:val="28"/>
+          <w:shd w:val="clear" w:color="auto" w:fill="F8F8F8"/>
+        </w:rPr>
+        <w:t>close</w:t>
+      </w:r>
+      <w:proofErr w:type="spellEnd"/>
+      <w:r>
+        <w:rPr>
+          <w:rFonts w:ascii="Arial" w:hAnsi="Arial" w:cs="Arial"/>
+          <w:color w:val="1D1C1D"/>
+          <w:sz w:val="28"/>
+          <w:szCs w:val="28"/>
+          <w:shd w:val="clear" w:color="auto" w:fill="F8F8F8"/>
+        </w:rPr>
+        <w:t xml:space="preserve"> as </w:t>
+      </w:r>
+      <w:proofErr w:type="spellStart"/>
+      <w:r>
+        <w:rPr>
+          <w:rFonts w:ascii="Arial" w:hAnsi="Arial" w:cs="Arial"/>
+          <w:color w:val="1D1C1D"/>
+          <w:sz w:val="28"/>
+          <w:szCs w:val="28"/>
+          <w:shd w:val="clear" w:color="auto" w:fill="F8F8F8"/>
+        </w:rPr>
+        <w:t>possible</w:t>
+      </w:r>
+      <w:proofErr w:type="spellEnd"/>
+      <w:r>
+        <w:rPr>
+          <w:rFonts w:ascii="Arial" w:hAnsi="Arial" w:cs="Arial"/>
+          <w:color w:val="1D1C1D"/>
+          <w:sz w:val="28"/>
+          <w:szCs w:val="28"/>
+          <w:shd w:val="clear" w:color="auto" w:fill="F8F8F8"/>
+        </w:rPr>
+        <w:t xml:space="preserve"> </w:t>
+      </w:r>
+      <w:proofErr w:type="spellStart"/>
+      <w:r>
+        <w:rPr>
+          <w:rFonts w:ascii="Arial" w:hAnsi="Arial" w:cs="Arial"/>
+          <w:color w:val="1D1C1D"/>
+          <w:sz w:val="28"/>
+          <w:szCs w:val="28"/>
+          <w:shd w:val="clear" w:color="auto" w:fill="F8F8F8"/>
+        </w:rPr>
+        <w:t>to</w:t>
+      </w:r>
+      <w:proofErr w:type="spellEnd"/>
+      <w:r>
+        <w:rPr>
+          <w:rFonts w:ascii="Arial" w:hAnsi="Arial" w:cs="Arial"/>
+          <w:color w:val="1D1C1D"/>
+          <w:sz w:val="28"/>
+          <w:szCs w:val="28"/>
+          <w:shd w:val="clear" w:color="auto" w:fill="F8F8F8"/>
+        </w:rPr>
+        <w:t xml:space="preserve"> </w:t>
+      </w:r>
+      <w:proofErr w:type="spellStart"/>
+      <w:r>
+        <w:rPr>
+          <w:rFonts w:ascii="Arial" w:hAnsi="Arial" w:cs="Arial"/>
+          <w:color w:val="1D1C1D"/>
+          <w:sz w:val="28"/>
+          <w:szCs w:val="28"/>
+          <w:shd w:val="clear" w:color="auto" w:fill="F8F8F8"/>
+        </w:rPr>
+        <w:t>your</w:t>
+      </w:r>
+      <w:proofErr w:type="spellEnd"/>
+      <w:r>
+        <w:rPr>
+          <w:rFonts w:ascii="Arial" w:hAnsi="Arial" w:cs="Arial"/>
+          <w:color w:val="1D1C1D"/>
+          <w:sz w:val="28"/>
+          <w:szCs w:val="28"/>
+          <w:shd w:val="clear" w:color="auto" w:fill="F8F8F8"/>
+        </w:rPr>
+        <w:t xml:space="preserve"> data </w:t>
+      </w:r>
+      <w:proofErr w:type="spellStart"/>
+      <w:r>
+        <w:rPr>
+          <w:rFonts w:ascii="Arial" w:hAnsi="Arial" w:cs="Arial"/>
+          <w:color w:val="1D1C1D"/>
+          <w:sz w:val="28"/>
+          <w:szCs w:val="28"/>
+          <w:shd w:val="clear" w:color="auto" w:fill="F8F8F8"/>
+        </w:rPr>
+        <w:t>points</w:t>
+      </w:r>
+      <w:proofErr w:type="spellEnd"/>
+      <w:r>
+        <w:rPr>
+          <w:rFonts w:ascii="Arial" w:hAnsi="Arial" w:cs="Arial"/>
+          <w:color w:val="1D1C1D"/>
+          <w:sz w:val="28"/>
+          <w:szCs w:val="28"/>
+          <w:shd w:val="clear" w:color="auto" w:fill="F8F8F8"/>
+        </w:rPr>
+        <w:t xml:space="preserve">. </w:t>
+      </w:r>
+      <w:proofErr w:type="spellStart"/>
+      <w:r>
+        <w:rPr>
+          <w:rFonts w:ascii="Arial" w:hAnsi="Arial" w:cs="Arial"/>
+          <w:color w:val="1D1C1D"/>
+          <w:sz w:val="28"/>
+          <w:szCs w:val="28"/>
+          <w:shd w:val="clear" w:color="auto" w:fill="F8F8F8"/>
+        </w:rPr>
+        <w:t>Even</w:t>
+      </w:r>
+      <w:proofErr w:type="spellEnd"/>
+      <w:r>
+        <w:rPr>
+          <w:rFonts w:ascii="Arial" w:hAnsi="Arial" w:cs="Arial"/>
+          <w:color w:val="1D1C1D"/>
+          <w:sz w:val="28"/>
+          <w:szCs w:val="28"/>
+          <w:shd w:val="clear" w:color="auto" w:fill="F8F8F8"/>
+        </w:rPr>
+        <w:t xml:space="preserve"> </w:t>
+      </w:r>
+      <w:proofErr w:type="spellStart"/>
+      <w:r>
+        <w:rPr>
+          <w:rFonts w:ascii="Arial" w:hAnsi="Arial" w:cs="Arial"/>
+          <w:color w:val="1D1C1D"/>
+          <w:sz w:val="28"/>
+          <w:szCs w:val="28"/>
+          <w:shd w:val="clear" w:color="auto" w:fill="F8F8F8"/>
+        </w:rPr>
+        <w:t>though</w:t>
+      </w:r>
+      <w:proofErr w:type="spellEnd"/>
+      <w:r>
+        <w:rPr>
+          <w:rFonts w:ascii="Arial" w:hAnsi="Arial" w:cs="Arial"/>
+          <w:color w:val="1D1C1D"/>
+          <w:sz w:val="28"/>
+          <w:szCs w:val="28"/>
+          <w:shd w:val="clear" w:color="auto" w:fill="F8F8F8"/>
+        </w:rPr>
+        <w:t xml:space="preserve"> OLS is not </w:t>
+      </w:r>
+      <w:proofErr w:type="spellStart"/>
+      <w:r>
+        <w:rPr>
+          <w:rFonts w:ascii="Arial" w:hAnsi="Arial" w:cs="Arial"/>
+          <w:color w:val="1D1C1D"/>
+          <w:sz w:val="28"/>
+          <w:szCs w:val="28"/>
+          <w:shd w:val="clear" w:color="auto" w:fill="F8F8F8"/>
+        </w:rPr>
+        <w:t>the</w:t>
+      </w:r>
+      <w:proofErr w:type="spellEnd"/>
+      <w:r>
+        <w:rPr>
+          <w:rFonts w:ascii="Arial" w:hAnsi="Arial" w:cs="Arial"/>
+          <w:color w:val="1D1C1D"/>
+          <w:sz w:val="28"/>
+          <w:szCs w:val="28"/>
+          <w:shd w:val="clear" w:color="auto" w:fill="F8F8F8"/>
+        </w:rPr>
+        <w:t xml:space="preserve"> </w:t>
+      </w:r>
+      <w:proofErr w:type="spellStart"/>
+      <w:r>
+        <w:rPr>
+          <w:rFonts w:ascii="Arial" w:hAnsi="Arial" w:cs="Arial"/>
+          <w:color w:val="1D1C1D"/>
+          <w:sz w:val="28"/>
+          <w:szCs w:val="28"/>
+          <w:shd w:val="clear" w:color="auto" w:fill="F8F8F8"/>
+        </w:rPr>
+        <w:t>only</w:t>
+      </w:r>
+      <w:proofErr w:type="spellEnd"/>
+      <w:r>
+        <w:rPr>
+          <w:rFonts w:ascii="Arial" w:hAnsi="Arial" w:cs="Arial"/>
+          <w:color w:val="1D1C1D"/>
+          <w:sz w:val="28"/>
+          <w:szCs w:val="28"/>
+          <w:shd w:val="clear" w:color="auto" w:fill="F8F8F8"/>
+        </w:rPr>
+        <w:t xml:space="preserve"> </w:t>
+      </w:r>
+      <w:proofErr w:type="spellStart"/>
+      <w:r>
+        <w:rPr>
+          <w:rFonts w:ascii="Arial" w:hAnsi="Arial" w:cs="Arial"/>
+          <w:color w:val="1D1C1D"/>
+          <w:sz w:val="28"/>
+          <w:szCs w:val="28"/>
+          <w:shd w:val="clear" w:color="auto" w:fill="F8F8F8"/>
+        </w:rPr>
+        <w:t>optimization</w:t>
+      </w:r>
+      <w:proofErr w:type="spellEnd"/>
+      <w:r>
+        <w:rPr>
+          <w:rFonts w:ascii="Arial" w:hAnsi="Arial" w:cs="Arial"/>
+          <w:color w:val="1D1C1D"/>
+          <w:sz w:val="28"/>
+          <w:szCs w:val="28"/>
+          <w:shd w:val="clear" w:color="auto" w:fill="F8F8F8"/>
+        </w:rPr>
+        <w:t xml:space="preserve"> </w:t>
+      </w:r>
+      <w:proofErr w:type="spellStart"/>
+      <w:r>
+        <w:rPr>
+          <w:rFonts w:ascii="Arial" w:hAnsi="Arial" w:cs="Arial"/>
+          <w:color w:val="1D1C1D"/>
+          <w:sz w:val="28"/>
+          <w:szCs w:val="28"/>
+          <w:shd w:val="clear" w:color="auto" w:fill="F8F8F8"/>
+        </w:rPr>
+        <w:t>strategy</w:t>
+      </w:r>
+      <w:proofErr w:type="spellEnd"/>
+      <w:r>
+        <w:rPr>
+          <w:rFonts w:ascii="Arial" w:hAnsi="Arial" w:cs="Arial"/>
+          <w:color w:val="1D1C1D"/>
+          <w:sz w:val="28"/>
+          <w:szCs w:val="28"/>
+          <w:shd w:val="clear" w:color="auto" w:fill="F8F8F8"/>
+        </w:rPr>
+        <w:t xml:space="preserve">, it is </w:t>
+      </w:r>
+      <w:proofErr w:type="spellStart"/>
+      <w:r>
+        <w:rPr>
+          <w:rFonts w:ascii="Arial" w:hAnsi="Arial" w:cs="Arial"/>
+          <w:color w:val="1D1C1D"/>
+          <w:sz w:val="28"/>
+          <w:szCs w:val="28"/>
+          <w:shd w:val="clear" w:color="auto" w:fill="F8F8F8"/>
+        </w:rPr>
+        <w:t>the</w:t>
+      </w:r>
+      <w:proofErr w:type="spellEnd"/>
+      <w:r>
+        <w:rPr>
+          <w:rFonts w:ascii="Arial" w:hAnsi="Arial" w:cs="Arial"/>
+          <w:color w:val="1D1C1D"/>
+          <w:sz w:val="28"/>
+          <w:szCs w:val="28"/>
+          <w:shd w:val="clear" w:color="auto" w:fill="F8F8F8"/>
+        </w:rPr>
+        <w:t xml:space="preserve"> </w:t>
+      </w:r>
+      <w:proofErr w:type="spellStart"/>
+      <w:r>
+        <w:rPr>
+          <w:rFonts w:ascii="Arial" w:hAnsi="Arial" w:cs="Arial"/>
+          <w:color w:val="1D1C1D"/>
+          <w:sz w:val="28"/>
+          <w:szCs w:val="28"/>
+          <w:shd w:val="clear" w:color="auto" w:fill="F8F8F8"/>
+        </w:rPr>
+        <w:t>most</w:t>
+      </w:r>
+      <w:proofErr w:type="spellEnd"/>
+      <w:r>
+        <w:rPr>
+          <w:rFonts w:ascii="Arial" w:hAnsi="Arial" w:cs="Arial"/>
+          <w:color w:val="1D1C1D"/>
+          <w:sz w:val="28"/>
+          <w:szCs w:val="28"/>
+          <w:shd w:val="clear" w:color="auto" w:fill="F8F8F8"/>
+        </w:rPr>
+        <w:t xml:space="preserve"> popular </w:t>
       </w:r>
       <w:proofErr w:type="spellStart"/>
       <w:r>
@@ -2415,72 +2513,6 @@
           <w:szCs w:val="28"/>
           <w:shd w:val="clear" w:color="auto" w:fill="F8F8F8"/>
         </w:rPr>
-        <w:t>estimating</w:t>
-      </w:r>
-      <w:proofErr w:type="spellEnd"/>
-      <w:r>
-        <w:rPr>
-          <w:rFonts w:ascii="Arial" w:hAnsi="Arial" w:cs="Arial"/>
-          <w:color w:val="1D1C1D"/>
-          <w:sz w:val="28"/>
-          <w:szCs w:val="28"/>
-          <w:shd w:val="clear" w:color="auto" w:fill="F8F8F8"/>
-        </w:rPr>
-        <w:t xml:space="preserve"> </w:t>
-      </w:r>
-      <w:proofErr w:type="spellStart"/>
-      <w:r>
-        <w:rPr>
-          <w:rFonts w:ascii="Arial" w:hAnsi="Arial" w:cs="Arial"/>
-          <w:color w:val="1D1C1D"/>
-          <w:sz w:val="28"/>
-          <w:szCs w:val="28"/>
-          <w:shd w:val="clear" w:color="auto" w:fill="F8F8F8"/>
-        </w:rPr>
-        <w:t>coefficients</w:t>
-      </w:r>
-      <w:proofErr w:type="spellEnd"/>
-      <w:r>
-        <w:rPr>
-          <w:rFonts w:ascii="Arial" w:hAnsi="Arial" w:cs="Arial"/>
-          <w:color w:val="1D1C1D"/>
-          <w:sz w:val="28"/>
-          <w:szCs w:val="28"/>
-          <w:shd w:val="clear" w:color="auto" w:fill="F8F8F8"/>
-        </w:rPr>
-        <w:t xml:space="preserve"> of </w:t>
-      </w:r>
-      <w:proofErr w:type="spellStart"/>
-      <w:r>
-        <w:rPr>
-          <w:rFonts w:ascii="Arial" w:hAnsi="Arial" w:cs="Arial"/>
-          <w:color w:val="1D1C1D"/>
-          <w:sz w:val="28"/>
-          <w:szCs w:val="28"/>
-          <w:shd w:val="clear" w:color="auto" w:fill="F8F8F8"/>
-        </w:rPr>
-        <w:t>linear</w:t>
-      </w:r>
-      <w:proofErr w:type="spellEnd"/>
-      <w:r>
-        <w:rPr>
-          <w:rFonts w:ascii="Arial" w:hAnsi="Arial" w:cs="Arial"/>
-          <w:color w:val="1D1C1D"/>
-          <w:sz w:val="28"/>
-          <w:szCs w:val="28"/>
-          <w:shd w:val="clear" w:color="auto" w:fill="F8F8F8"/>
-        </w:rPr>
-        <w:t xml:space="preserve"> </w:t>
-      </w:r>
-      <w:proofErr w:type="spellStart"/>
-      <w:r>
-        <w:rPr>
-          <w:rFonts w:ascii="Arial" w:hAnsi="Arial" w:cs="Arial"/>
-          <w:color w:val="1D1C1D"/>
-          <w:sz w:val="28"/>
-          <w:szCs w:val="28"/>
-          <w:shd w:val="clear" w:color="auto" w:fill="F8F8F8"/>
-        </w:rPr>
         <w:t>regression</w:t>
       </w:r>
       <w:proofErr w:type="spellEnd"/>
@@ -2503,293 +2535,7 @@
           <w:szCs w:val="28"/>
           <w:shd w:val="clear" w:color="auto" w:fill="F8F8F8"/>
         </w:rPr>
-        <w:t>equations</w:t>
-      </w:r>
-      <w:proofErr w:type="spellEnd"/>
-      <w:r>
-        <w:rPr>
-          <w:rFonts w:ascii="Arial" w:hAnsi="Arial" w:cs="Arial"/>
-          <w:color w:val="1D1C1D"/>
-          <w:sz w:val="28"/>
-          <w:szCs w:val="28"/>
-          <w:shd w:val="clear" w:color="auto" w:fill="F8F8F8"/>
-        </w:rPr>
-        <w:t xml:space="preserve"> </w:t>
-      </w:r>
-      <w:proofErr w:type="spellStart"/>
-      <w:r>
-        <w:rPr>
-          <w:rFonts w:ascii="Arial" w:hAnsi="Arial" w:cs="Arial"/>
-          <w:color w:val="1D1C1D"/>
-          <w:sz w:val="28"/>
-          <w:szCs w:val="28"/>
-          <w:shd w:val="clear" w:color="auto" w:fill="F8F8F8"/>
-        </w:rPr>
-        <w:t>which</w:t>
-      </w:r>
-      <w:proofErr w:type="spellEnd"/>
-      <w:r>
-        <w:rPr>
-          <w:rFonts w:ascii="Arial" w:hAnsi="Arial" w:cs="Arial"/>
-          <w:color w:val="1D1C1D"/>
-          <w:sz w:val="28"/>
-          <w:szCs w:val="28"/>
-          <w:shd w:val="clear" w:color="auto" w:fill="F8F8F8"/>
-        </w:rPr>
-        <w:t xml:space="preserve"> </w:t>
-      </w:r>
-      <w:proofErr w:type="spellStart"/>
-      <w:r>
-        <w:rPr>
-          <w:rFonts w:ascii="Arial" w:hAnsi="Arial" w:cs="Arial"/>
-          <w:color w:val="1D1C1D"/>
-          <w:sz w:val="28"/>
-          <w:szCs w:val="28"/>
-          <w:shd w:val="clear" w:color="auto" w:fill="F8F8F8"/>
-        </w:rPr>
-        <w:t>describe</w:t>
-      </w:r>
-      <w:proofErr w:type="spellEnd"/>
-      <w:r>
-        <w:rPr>
-          <w:rFonts w:ascii="Arial" w:hAnsi="Arial" w:cs="Arial"/>
-          <w:color w:val="1D1C1D"/>
-          <w:sz w:val="28"/>
-          <w:szCs w:val="28"/>
-          <w:shd w:val="clear" w:color="auto" w:fill="F8F8F8"/>
-        </w:rPr>
-        <w:t xml:space="preserve"> </w:t>
-      </w:r>
-      <w:proofErr w:type="spellStart"/>
-      <w:r>
-        <w:rPr>
-          <w:rFonts w:ascii="Arial" w:hAnsi="Arial" w:cs="Arial"/>
-          <w:color w:val="1D1C1D"/>
-          <w:sz w:val="28"/>
-          <w:szCs w:val="28"/>
-          <w:shd w:val="clear" w:color="auto" w:fill="F8F8F8"/>
-        </w:rPr>
-        <w:t>the</w:t>
-      </w:r>
-      <w:proofErr w:type="spellEnd"/>
-      <w:r>
-        <w:rPr>
-          <w:rFonts w:ascii="Arial" w:hAnsi="Arial" w:cs="Arial"/>
-          <w:color w:val="1D1C1D"/>
-          <w:sz w:val="28"/>
-          <w:szCs w:val="28"/>
-          <w:shd w:val="clear" w:color="auto" w:fill="F8F8F8"/>
-        </w:rPr>
-        <w:t xml:space="preserve"> </w:t>
-      </w:r>
-      <w:proofErr w:type="spellStart"/>
-      <w:r>
-        <w:rPr>
-          <w:rFonts w:ascii="Arial" w:hAnsi="Arial" w:cs="Arial"/>
-          <w:color w:val="1D1C1D"/>
-          <w:sz w:val="28"/>
-          <w:szCs w:val="28"/>
-          <w:shd w:val="clear" w:color="auto" w:fill="F8F8F8"/>
-        </w:rPr>
-        <w:t>relationship</w:t>
-      </w:r>
-      <w:proofErr w:type="spellEnd"/>
-      <w:r>
-        <w:rPr>
-          <w:rFonts w:ascii="Arial" w:hAnsi="Arial" w:cs="Arial"/>
-          <w:color w:val="1D1C1D"/>
-          <w:sz w:val="28"/>
-          <w:szCs w:val="28"/>
-          <w:shd w:val="clear" w:color="auto" w:fill="F8F8F8"/>
-        </w:rPr>
-        <w:t xml:space="preserve"> </w:t>
-      </w:r>
-      <w:proofErr w:type="spellStart"/>
-      <w:r>
-        <w:rPr>
-          <w:rFonts w:ascii="Arial" w:hAnsi="Arial" w:cs="Arial"/>
-          <w:color w:val="1D1C1D"/>
-          <w:sz w:val="28"/>
-          <w:szCs w:val="28"/>
-          <w:shd w:val="clear" w:color="auto" w:fill="F8F8F8"/>
-        </w:rPr>
-        <w:t>between</w:t>
-      </w:r>
-      <w:proofErr w:type="spellEnd"/>
-      <w:r>
-        <w:rPr>
-          <w:rFonts w:ascii="Arial" w:hAnsi="Arial" w:cs="Arial"/>
-          <w:color w:val="1D1C1D"/>
-          <w:sz w:val="28"/>
-          <w:szCs w:val="28"/>
-          <w:shd w:val="clear" w:color="auto" w:fill="F8F8F8"/>
-        </w:rPr>
-        <w:t xml:space="preserve"> </w:t>
-      </w:r>
-      <w:proofErr w:type="spellStart"/>
-      <w:r>
-        <w:rPr>
-          <w:rFonts w:ascii="Arial" w:hAnsi="Arial" w:cs="Arial"/>
-          <w:color w:val="1D1C1D"/>
-          <w:sz w:val="28"/>
-          <w:szCs w:val="28"/>
-          <w:shd w:val="clear" w:color="auto" w:fill="F8F8F8"/>
-        </w:rPr>
-        <w:t>one</w:t>
-      </w:r>
-      <w:proofErr w:type="spellEnd"/>
-      <w:r>
-        <w:rPr>
-          <w:rFonts w:ascii="Arial" w:hAnsi="Arial" w:cs="Arial"/>
-          <w:color w:val="1D1C1D"/>
-          <w:sz w:val="28"/>
-          <w:szCs w:val="28"/>
-          <w:shd w:val="clear" w:color="auto" w:fill="F8F8F8"/>
-        </w:rPr>
-        <w:t xml:space="preserve"> </w:t>
-      </w:r>
-      <w:proofErr w:type="spellStart"/>
-      <w:r>
-        <w:rPr>
-          <w:rFonts w:ascii="Arial" w:hAnsi="Arial" w:cs="Arial"/>
-          <w:color w:val="1D1C1D"/>
-          <w:sz w:val="28"/>
-          <w:szCs w:val="28"/>
-          <w:shd w:val="clear" w:color="auto" w:fill="F8F8F8"/>
-        </w:rPr>
-        <w:t>or</w:t>
-      </w:r>
-      <w:proofErr w:type="spellEnd"/>
-      <w:r>
-        <w:rPr>
-          <w:rFonts w:ascii="Arial" w:hAnsi="Arial" w:cs="Arial"/>
-          <w:color w:val="1D1C1D"/>
-          <w:sz w:val="28"/>
-          <w:szCs w:val="28"/>
-          <w:shd w:val="clear" w:color="auto" w:fill="F8F8F8"/>
-        </w:rPr>
-        <w:t xml:space="preserve"> </w:t>
-      </w:r>
-      <w:proofErr w:type="spellStart"/>
-      <w:r>
-        <w:rPr>
-          <w:rFonts w:ascii="Arial" w:hAnsi="Arial" w:cs="Arial"/>
-          <w:color w:val="1D1C1D"/>
-          <w:sz w:val="28"/>
-          <w:szCs w:val="28"/>
-          <w:shd w:val="clear" w:color="auto" w:fill="F8F8F8"/>
-        </w:rPr>
-        <w:t>more</w:t>
-      </w:r>
-      <w:proofErr w:type="spellEnd"/>
-      <w:r>
-        <w:rPr>
-          <w:rFonts w:ascii="Arial" w:hAnsi="Arial" w:cs="Arial"/>
-          <w:color w:val="1D1C1D"/>
-          <w:sz w:val="28"/>
-          <w:szCs w:val="28"/>
-          <w:shd w:val="clear" w:color="auto" w:fill="F8F8F8"/>
-        </w:rPr>
-        <w:t xml:space="preserve"> </w:t>
-      </w:r>
-      <w:proofErr w:type="spellStart"/>
-      <w:r>
-        <w:rPr>
-          <w:rFonts w:ascii="Arial" w:hAnsi="Arial" w:cs="Arial"/>
-          <w:color w:val="1D1C1D"/>
-          <w:sz w:val="28"/>
-          <w:szCs w:val="28"/>
-          <w:shd w:val="clear" w:color="auto" w:fill="F8F8F8"/>
-        </w:rPr>
-        <w:t>independent</w:t>
-      </w:r>
-      <w:proofErr w:type="spellEnd"/>
-      <w:r>
-        <w:rPr>
-          <w:rFonts w:ascii="Arial" w:hAnsi="Arial" w:cs="Arial"/>
-          <w:color w:val="1D1C1D"/>
-          <w:sz w:val="28"/>
-          <w:szCs w:val="28"/>
-          <w:shd w:val="clear" w:color="auto" w:fill="F8F8F8"/>
-        </w:rPr>
-        <w:t xml:space="preserve"> </w:t>
-      </w:r>
-      <w:proofErr w:type="spellStart"/>
-      <w:r>
-        <w:rPr>
-          <w:rFonts w:ascii="Arial" w:hAnsi="Arial" w:cs="Arial"/>
-          <w:color w:val="1D1C1D"/>
-          <w:sz w:val="28"/>
-          <w:szCs w:val="28"/>
-          <w:shd w:val="clear" w:color="auto" w:fill="F8F8F8"/>
-        </w:rPr>
-        <w:t>variables</w:t>
-      </w:r>
-      <w:proofErr w:type="spellEnd"/>
-      <w:r>
-        <w:rPr>
-          <w:rFonts w:ascii="Arial" w:hAnsi="Arial" w:cs="Arial"/>
-          <w:color w:val="1D1C1D"/>
-          <w:sz w:val="28"/>
-          <w:szCs w:val="28"/>
-          <w:shd w:val="clear" w:color="auto" w:fill="F8F8F8"/>
-        </w:rPr>
-        <w:t xml:space="preserve"> </w:t>
-      </w:r>
-      <w:proofErr w:type="spellStart"/>
-      <w:r>
-        <w:rPr>
-          <w:rFonts w:ascii="Arial" w:hAnsi="Arial" w:cs="Arial"/>
-          <w:color w:val="1D1C1D"/>
-          <w:sz w:val="28"/>
-          <w:szCs w:val="28"/>
-          <w:shd w:val="clear" w:color="auto" w:fill="F8F8F8"/>
-        </w:rPr>
-        <w:t>and</w:t>
-      </w:r>
-      <w:proofErr w:type="spellEnd"/>
-      <w:r>
-        <w:rPr>
-          <w:rFonts w:ascii="Arial" w:hAnsi="Arial" w:cs="Arial"/>
-          <w:color w:val="1D1C1D"/>
-          <w:sz w:val="28"/>
-          <w:szCs w:val="28"/>
-          <w:shd w:val="clear" w:color="auto" w:fill="F8F8F8"/>
-        </w:rPr>
-        <w:t xml:space="preserve"> a </w:t>
-      </w:r>
-      <w:proofErr w:type="spellStart"/>
-      <w:r>
-        <w:rPr>
-          <w:rFonts w:ascii="Arial" w:hAnsi="Arial" w:cs="Arial"/>
-          <w:color w:val="1D1C1D"/>
-          <w:sz w:val="28"/>
-          <w:szCs w:val="28"/>
-          <w:shd w:val="clear" w:color="auto" w:fill="F8F8F8"/>
-        </w:rPr>
-        <w:t>dependent</w:t>
-      </w:r>
-      <w:proofErr w:type="spellEnd"/>
-      <w:r>
-        <w:rPr>
-          <w:rFonts w:ascii="Arial" w:hAnsi="Arial" w:cs="Arial"/>
-          <w:color w:val="1D1C1D"/>
-          <w:sz w:val="28"/>
-          <w:szCs w:val="28"/>
-          <w:shd w:val="clear" w:color="auto" w:fill="F8F8F8"/>
-        </w:rPr>
-        <w:t xml:space="preserve"> </w:t>
-      </w:r>
-      <w:proofErr w:type="spellStart"/>
-      <w:r>
-        <w:rPr>
-          <w:rFonts w:ascii="Arial" w:hAnsi="Arial" w:cs="Arial"/>
-          <w:color w:val="1D1C1D"/>
-          <w:sz w:val="28"/>
-          <w:szCs w:val="28"/>
-          <w:shd w:val="clear" w:color="auto" w:fill="F8F8F8"/>
-        </w:rPr>
-        <w:t>variable</w:t>
+        <w:t>tasks</w:t>
       </w:r>
       <w:proofErr w:type="spellEnd"/>
       <w:r>
@@ -2834,17 +2580,841 @@
           <w:szCs w:val="28"/>
           <w:shd w:val="clear" w:color="auto" w:fill="F8F8F8"/>
         </w:rPr>
-        <w:t xml:space="preserve">A3: </w:t>
-      </w:r>
-      <w:r>
-        <w:rPr>
-          <w:rFonts w:ascii="Arial" w:hAnsi="Arial" w:cs="Arial"/>
-          <w:color w:val="1D1C1D"/>
-          <w:sz w:val="28"/>
-          <w:szCs w:val="28"/>
-          <w:shd w:val="clear" w:color="auto" w:fill="F8F8F8"/>
-        </w:rPr>
-        <w:t>Bir tahmin yaparken eldeki verilerin doğrusal bir çizgi etrafında olmasını isteriz. Eldeki verilerin çizilecek olan bu doğruya olan uzaklıklarının karelerinin toplamının minimum olması daha sonra yapılacak tahminlerin daha doğru sonuç vermesini sağlayacaktır.</w:t>
+        <w:t>A</w:t>
+      </w:r>
+      <w:r>
+        <w:rPr>
+          <w:rFonts w:ascii="Arial" w:hAnsi="Arial" w:cs="Arial"/>
+          <w:color w:val="1D1C1D"/>
+          <w:sz w:val="28"/>
+          <w:szCs w:val="28"/>
+          <w:shd w:val="clear" w:color="auto" w:fill="F8F8F8"/>
+        </w:rPr>
+        <w:t>2</w:t>
+      </w:r>
+      <w:r>
+        <w:rPr>
+          <w:rFonts w:ascii="Arial" w:hAnsi="Arial" w:cs="Arial"/>
+          <w:color w:val="1D1C1D"/>
+          <w:sz w:val="28"/>
+          <w:szCs w:val="28"/>
+          <w:shd w:val="clear" w:color="auto" w:fill="F8F8F8"/>
+        </w:rPr>
+        <w:t xml:space="preserve">: </w:t>
+      </w:r>
+      <w:proofErr w:type="spellStart"/>
+      <w:r>
+        <w:rPr>
+          <w:rFonts w:ascii="Arial" w:hAnsi="Arial" w:cs="Arial"/>
+          <w:color w:val="1D1C1D"/>
+          <w:sz w:val="28"/>
+          <w:szCs w:val="28"/>
+          <w:shd w:val="clear" w:color="auto" w:fill="F8F8F8"/>
+        </w:rPr>
+        <w:t>Ordinary</w:t>
+      </w:r>
+      <w:proofErr w:type="spellEnd"/>
+      <w:r>
+        <w:rPr>
+          <w:rFonts w:ascii="Arial" w:hAnsi="Arial" w:cs="Arial"/>
+          <w:color w:val="1D1C1D"/>
+          <w:sz w:val="28"/>
+          <w:szCs w:val="28"/>
+          <w:shd w:val="clear" w:color="auto" w:fill="F8F8F8"/>
+        </w:rPr>
+        <w:t xml:space="preserve"> </w:t>
+      </w:r>
+      <w:proofErr w:type="spellStart"/>
+      <w:r>
+        <w:rPr>
+          <w:rFonts w:ascii="Arial" w:hAnsi="Arial" w:cs="Arial"/>
+          <w:color w:val="1D1C1D"/>
+          <w:sz w:val="28"/>
+          <w:szCs w:val="28"/>
+          <w:shd w:val="clear" w:color="auto" w:fill="F8F8F8"/>
+        </w:rPr>
+        <w:t>least</w:t>
+      </w:r>
+      <w:proofErr w:type="spellEnd"/>
+      <w:r>
+        <w:rPr>
+          <w:rFonts w:ascii="Arial" w:hAnsi="Arial" w:cs="Arial"/>
+          <w:color w:val="1D1C1D"/>
+          <w:sz w:val="28"/>
+          <w:szCs w:val="28"/>
+          <w:shd w:val="clear" w:color="auto" w:fill="F8F8F8"/>
+        </w:rPr>
+        <w:t xml:space="preserve"> </w:t>
+      </w:r>
+      <w:proofErr w:type="spellStart"/>
+      <w:r>
+        <w:rPr>
+          <w:rFonts w:ascii="Arial" w:hAnsi="Arial" w:cs="Arial"/>
+          <w:color w:val="1D1C1D"/>
+          <w:sz w:val="28"/>
+          <w:szCs w:val="28"/>
+          <w:shd w:val="clear" w:color="auto" w:fill="F8F8F8"/>
+        </w:rPr>
+        <w:t>squares</w:t>
+      </w:r>
+      <w:proofErr w:type="spellEnd"/>
+      <w:r>
+        <w:rPr>
+          <w:rFonts w:ascii="Arial" w:hAnsi="Arial" w:cs="Arial"/>
+          <w:color w:val="1D1C1D"/>
+          <w:sz w:val="28"/>
+          <w:szCs w:val="28"/>
+          <w:shd w:val="clear" w:color="auto" w:fill="F8F8F8"/>
+        </w:rPr>
+        <w:t xml:space="preserve"> (OLS), </w:t>
+      </w:r>
+      <w:proofErr w:type="spellStart"/>
+      <w:r>
+        <w:rPr>
+          <w:rFonts w:ascii="Arial" w:hAnsi="Arial" w:cs="Arial"/>
+          <w:color w:val="1D1C1D"/>
+          <w:sz w:val="28"/>
+          <w:szCs w:val="28"/>
+          <w:shd w:val="clear" w:color="auto" w:fill="F8F8F8"/>
+        </w:rPr>
+        <w:t>estimates</w:t>
+      </w:r>
+      <w:proofErr w:type="spellEnd"/>
+      <w:r>
+        <w:rPr>
+          <w:rFonts w:ascii="Arial" w:hAnsi="Arial" w:cs="Arial"/>
+          <w:color w:val="1D1C1D"/>
+          <w:sz w:val="28"/>
+          <w:szCs w:val="28"/>
+          <w:shd w:val="clear" w:color="auto" w:fill="F8F8F8"/>
+        </w:rPr>
+        <w:t> </w:t>
+      </w:r>
+      <w:proofErr w:type="spellStart"/>
+      <w:r>
+        <w:rPr>
+          <w:rFonts w:ascii="Arial" w:hAnsi="Arial" w:cs="Arial"/>
+          <w:color w:val="1D1C1D"/>
+          <w:sz w:val="28"/>
+          <w:szCs w:val="28"/>
+          <w:shd w:val="clear" w:color="auto" w:fill="F8F8F8"/>
+        </w:rPr>
+        <w:t>the</w:t>
+      </w:r>
+      <w:proofErr w:type="spellEnd"/>
+      <w:r>
+        <w:rPr>
+          <w:rFonts w:ascii="Arial" w:hAnsi="Arial" w:cs="Arial"/>
+          <w:color w:val="1D1C1D"/>
+          <w:sz w:val="28"/>
+          <w:szCs w:val="28"/>
+          <w:shd w:val="clear" w:color="auto" w:fill="F8F8F8"/>
+        </w:rPr>
+        <w:t> </w:t>
+      </w:r>
+      <w:proofErr w:type="spellStart"/>
+      <w:r>
+        <w:rPr>
+          <w:rFonts w:ascii="Arial" w:hAnsi="Arial" w:cs="Arial"/>
+          <w:color w:val="1D1C1D"/>
+          <w:sz w:val="28"/>
+          <w:szCs w:val="28"/>
+          <w:shd w:val="clear" w:color="auto" w:fill="F8F8F8"/>
+        </w:rPr>
+        <w:t>parameters</w:t>
+      </w:r>
+      <w:proofErr w:type="spellEnd"/>
+      <w:r>
+        <w:rPr>
+          <w:rFonts w:ascii="Arial" w:hAnsi="Arial" w:cs="Arial"/>
+          <w:color w:val="1D1C1D"/>
+          <w:sz w:val="28"/>
+          <w:szCs w:val="28"/>
+          <w:shd w:val="clear" w:color="auto" w:fill="F8F8F8"/>
+        </w:rPr>
+        <w:t> in a </w:t>
+      </w:r>
+      <w:proofErr w:type="spellStart"/>
+      <w:r>
+        <w:rPr>
+          <w:rFonts w:ascii="Arial" w:hAnsi="Arial" w:cs="Arial"/>
+          <w:color w:val="1D1C1D"/>
+          <w:sz w:val="28"/>
+          <w:szCs w:val="28"/>
+          <w:shd w:val="clear" w:color="auto" w:fill="F8F8F8"/>
+        </w:rPr>
+        <w:t>regression</w:t>
+      </w:r>
+      <w:proofErr w:type="spellEnd"/>
+      <w:r>
+        <w:rPr>
+          <w:rFonts w:ascii="Arial" w:hAnsi="Arial" w:cs="Arial"/>
+          <w:color w:val="1D1C1D"/>
+          <w:sz w:val="28"/>
+          <w:szCs w:val="28"/>
+          <w:shd w:val="clear" w:color="auto" w:fill="F8F8F8"/>
+        </w:rPr>
+        <w:t xml:space="preserve"> model </w:t>
+      </w:r>
+      <w:proofErr w:type="spellStart"/>
+      <w:r>
+        <w:rPr>
+          <w:rFonts w:ascii="Arial" w:hAnsi="Arial" w:cs="Arial"/>
+          <w:color w:val="1D1C1D"/>
+          <w:sz w:val="28"/>
+          <w:szCs w:val="28"/>
+          <w:shd w:val="clear" w:color="auto" w:fill="F8F8F8"/>
+        </w:rPr>
+        <w:t>by</w:t>
+      </w:r>
+      <w:proofErr w:type="spellEnd"/>
+      <w:r>
+        <w:rPr>
+          <w:rFonts w:ascii="Arial" w:hAnsi="Arial" w:cs="Arial"/>
+          <w:color w:val="1D1C1D"/>
+          <w:sz w:val="28"/>
+          <w:szCs w:val="28"/>
+          <w:shd w:val="clear" w:color="auto" w:fill="F8F8F8"/>
+        </w:rPr>
+        <w:t xml:space="preserve"> </w:t>
+      </w:r>
+      <w:proofErr w:type="spellStart"/>
+      <w:r>
+        <w:rPr>
+          <w:rFonts w:ascii="Arial" w:hAnsi="Arial" w:cs="Arial"/>
+          <w:color w:val="1D1C1D"/>
+          <w:sz w:val="28"/>
+          <w:szCs w:val="28"/>
+          <w:shd w:val="clear" w:color="auto" w:fill="F8F8F8"/>
+        </w:rPr>
+        <w:t>minimizing</w:t>
+      </w:r>
+      <w:proofErr w:type="spellEnd"/>
+      <w:r>
+        <w:rPr>
+          <w:rFonts w:ascii="Arial" w:hAnsi="Arial" w:cs="Arial"/>
+          <w:color w:val="1D1C1D"/>
+          <w:sz w:val="28"/>
+          <w:szCs w:val="28"/>
+          <w:shd w:val="clear" w:color="auto" w:fill="F8F8F8"/>
+        </w:rPr>
+        <w:t xml:space="preserve"> </w:t>
+      </w:r>
+      <w:proofErr w:type="spellStart"/>
+      <w:r>
+        <w:rPr>
+          <w:rFonts w:ascii="Arial" w:hAnsi="Arial" w:cs="Arial"/>
+          <w:color w:val="1D1C1D"/>
+          <w:sz w:val="28"/>
+          <w:szCs w:val="28"/>
+          <w:shd w:val="clear" w:color="auto" w:fill="F8F8F8"/>
+        </w:rPr>
+        <w:t>the</w:t>
+      </w:r>
+      <w:proofErr w:type="spellEnd"/>
+      <w:r>
+        <w:rPr>
+          <w:rFonts w:ascii="Arial" w:hAnsi="Arial" w:cs="Arial"/>
+          <w:color w:val="1D1C1D"/>
+          <w:sz w:val="28"/>
+          <w:szCs w:val="28"/>
+          <w:shd w:val="clear" w:color="auto" w:fill="F8F8F8"/>
+        </w:rPr>
+        <w:t xml:space="preserve"> </w:t>
+      </w:r>
+      <w:proofErr w:type="spellStart"/>
+      <w:r>
+        <w:rPr>
+          <w:rFonts w:ascii="Arial" w:hAnsi="Arial" w:cs="Arial"/>
+          <w:color w:val="1D1C1D"/>
+          <w:sz w:val="28"/>
+          <w:szCs w:val="28"/>
+          <w:shd w:val="clear" w:color="auto" w:fill="F8F8F8"/>
+        </w:rPr>
+        <w:t>sum</w:t>
+      </w:r>
+      <w:proofErr w:type="spellEnd"/>
+      <w:r>
+        <w:rPr>
+          <w:rFonts w:ascii="Arial" w:hAnsi="Arial" w:cs="Arial"/>
+          <w:color w:val="1D1C1D"/>
+          <w:sz w:val="28"/>
+          <w:szCs w:val="28"/>
+          <w:shd w:val="clear" w:color="auto" w:fill="F8F8F8"/>
+        </w:rPr>
+        <w:t xml:space="preserve"> of </w:t>
+      </w:r>
+      <w:proofErr w:type="spellStart"/>
+      <w:r>
+        <w:rPr>
+          <w:rFonts w:ascii="Arial" w:hAnsi="Arial" w:cs="Arial"/>
+          <w:color w:val="1D1C1D"/>
+          <w:sz w:val="28"/>
+          <w:szCs w:val="28"/>
+          <w:shd w:val="clear" w:color="auto" w:fill="F8F8F8"/>
+        </w:rPr>
+        <w:t>the</w:t>
+      </w:r>
+      <w:proofErr w:type="spellEnd"/>
+      <w:r>
+        <w:rPr>
+          <w:rFonts w:ascii="Arial" w:hAnsi="Arial" w:cs="Arial"/>
+          <w:color w:val="1D1C1D"/>
+          <w:sz w:val="28"/>
+          <w:szCs w:val="28"/>
+          <w:shd w:val="clear" w:color="auto" w:fill="F8F8F8"/>
+        </w:rPr>
+        <w:t xml:space="preserve"> </w:t>
+      </w:r>
+      <w:proofErr w:type="spellStart"/>
+      <w:r>
+        <w:rPr>
+          <w:rFonts w:ascii="Arial" w:hAnsi="Arial" w:cs="Arial"/>
+          <w:color w:val="1D1C1D"/>
+          <w:sz w:val="28"/>
+          <w:szCs w:val="28"/>
+          <w:shd w:val="clear" w:color="auto" w:fill="F8F8F8"/>
+        </w:rPr>
+        <w:t>squared</w:t>
+      </w:r>
+      <w:proofErr w:type="spellEnd"/>
+      <w:r>
+        <w:rPr>
+          <w:rFonts w:ascii="Arial" w:hAnsi="Arial" w:cs="Arial"/>
+          <w:color w:val="1D1C1D"/>
+          <w:sz w:val="28"/>
+          <w:szCs w:val="28"/>
+          <w:shd w:val="clear" w:color="auto" w:fill="F8F8F8"/>
+        </w:rPr>
+        <w:t> </w:t>
+      </w:r>
+      <w:proofErr w:type="spellStart"/>
+      <w:r>
+        <w:rPr>
+          <w:rFonts w:ascii="Arial" w:hAnsi="Arial" w:cs="Arial"/>
+          <w:color w:val="1D1C1D"/>
+          <w:sz w:val="28"/>
+          <w:szCs w:val="28"/>
+          <w:shd w:val="clear" w:color="auto" w:fill="F8F8F8"/>
+        </w:rPr>
+        <w:t>residuals</w:t>
+      </w:r>
+      <w:proofErr w:type="spellEnd"/>
+      <w:r>
+        <w:rPr>
+          <w:rFonts w:ascii="Arial" w:hAnsi="Arial" w:cs="Arial"/>
+          <w:color w:val="1D1C1D"/>
+          <w:sz w:val="28"/>
+          <w:szCs w:val="28"/>
+          <w:shd w:val="clear" w:color="auto" w:fill="F8F8F8"/>
+        </w:rPr>
+        <w:t xml:space="preserve">. </w:t>
+      </w:r>
+      <w:proofErr w:type="spellStart"/>
+      <w:r>
+        <w:rPr>
+          <w:rFonts w:ascii="Arial" w:hAnsi="Arial" w:cs="Arial"/>
+          <w:color w:val="1D1C1D"/>
+          <w:sz w:val="28"/>
+          <w:szCs w:val="28"/>
+          <w:shd w:val="clear" w:color="auto" w:fill="F8F8F8"/>
+        </w:rPr>
+        <w:t>This</w:t>
+      </w:r>
+      <w:proofErr w:type="spellEnd"/>
+      <w:r>
+        <w:rPr>
+          <w:rFonts w:ascii="Arial" w:hAnsi="Arial" w:cs="Arial"/>
+          <w:color w:val="1D1C1D"/>
+          <w:sz w:val="28"/>
+          <w:szCs w:val="28"/>
+          <w:shd w:val="clear" w:color="auto" w:fill="F8F8F8"/>
+        </w:rPr>
+        <w:t xml:space="preserve"> </w:t>
+      </w:r>
+      <w:proofErr w:type="spellStart"/>
+      <w:r>
+        <w:rPr>
+          <w:rFonts w:ascii="Arial" w:hAnsi="Arial" w:cs="Arial"/>
+          <w:color w:val="1D1C1D"/>
+          <w:sz w:val="28"/>
+          <w:szCs w:val="28"/>
+          <w:shd w:val="clear" w:color="auto" w:fill="F8F8F8"/>
+        </w:rPr>
+        <w:t>method</w:t>
+      </w:r>
+      <w:proofErr w:type="spellEnd"/>
+      <w:r>
+        <w:rPr>
+          <w:rFonts w:ascii="Arial" w:hAnsi="Arial" w:cs="Arial"/>
+          <w:color w:val="1D1C1D"/>
+          <w:sz w:val="28"/>
+          <w:szCs w:val="28"/>
+          <w:shd w:val="clear" w:color="auto" w:fill="F8F8F8"/>
+        </w:rPr>
+        <w:t xml:space="preserve"> </w:t>
+      </w:r>
+      <w:proofErr w:type="spellStart"/>
+      <w:r>
+        <w:rPr>
+          <w:rFonts w:ascii="Arial" w:hAnsi="Arial" w:cs="Arial"/>
+          <w:color w:val="1D1C1D"/>
+          <w:sz w:val="28"/>
+          <w:szCs w:val="28"/>
+          <w:shd w:val="clear" w:color="auto" w:fill="F8F8F8"/>
+        </w:rPr>
+        <w:t>draws</w:t>
+      </w:r>
+      <w:proofErr w:type="spellEnd"/>
+      <w:r>
+        <w:rPr>
+          <w:rFonts w:ascii="Arial" w:hAnsi="Arial" w:cs="Arial"/>
+          <w:color w:val="1D1C1D"/>
+          <w:sz w:val="28"/>
+          <w:szCs w:val="28"/>
+          <w:shd w:val="clear" w:color="auto" w:fill="F8F8F8"/>
+        </w:rPr>
+        <w:t xml:space="preserve"> a </w:t>
+      </w:r>
+      <w:proofErr w:type="spellStart"/>
+      <w:r>
+        <w:rPr>
+          <w:rFonts w:ascii="Arial" w:hAnsi="Arial" w:cs="Arial"/>
+          <w:color w:val="1D1C1D"/>
+          <w:sz w:val="28"/>
+          <w:szCs w:val="28"/>
+          <w:shd w:val="clear" w:color="auto" w:fill="F8F8F8"/>
+        </w:rPr>
+        <w:t>line</w:t>
+      </w:r>
+      <w:proofErr w:type="spellEnd"/>
+      <w:r>
+        <w:rPr>
+          <w:rFonts w:ascii="Arial" w:hAnsi="Arial" w:cs="Arial"/>
+          <w:color w:val="1D1C1D"/>
+          <w:sz w:val="28"/>
+          <w:szCs w:val="28"/>
+          <w:shd w:val="clear" w:color="auto" w:fill="F8F8F8"/>
+        </w:rPr>
+        <w:t xml:space="preserve"> </w:t>
+      </w:r>
+      <w:proofErr w:type="spellStart"/>
+      <w:r>
+        <w:rPr>
+          <w:rFonts w:ascii="Arial" w:hAnsi="Arial" w:cs="Arial"/>
+          <w:color w:val="1D1C1D"/>
+          <w:sz w:val="28"/>
+          <w:szCs w:val="28"/>
+          <w:shd w:val="clear" w:color="auto" w:fill="F8F8F8"/>
+        </w:rPr>
+        <w:t>through</w:t>
+      </w:r>
+      <w:proofErr w:type="spellEnd"/>
+      <w:r>
+        <w:rPr>
+          <w:rFonts w:ascii="Arial" w:hAnsi="Arial" w:cs="Arial"/>
+          <w:color w:val="1D1C1D"/>
+          <w:sz w:val="28"/>
+          <w:szCs w:val="28"/>
+          <w:shd w:val="clear" w:color="auto" w:fill="F8F8F8"/>
+        </w:rPr>
+        <w:t xml:space="preserve"> </w:t>
+      </w:r>
+      <w:proofErr w:type="spellStart"/>
+      <w:r>
+        <w:rPr>
+          <w:rFonts w:ascii="Arial" w:hAnsi="Arial" w:cs="Arial"/>
+          <w:color w:val="1D1C1D"/>
+          <w:sz w:val="28"/>
+          <w:szCs w:val="28"/>
+          <w:shd w:val="clear" w:color="auto" w:fill="F8F8F8"/>
+        </w:rPr>
+        <w:t>the</w:t>
+      </w:r>
+      <w:proofErr w:type="spellEnd"/>
+      <w:r>
+        <w:rPr>
+          <w:rFonts w:ascii="Arial" w:hAnsi="Arial" w:cs="Arial"/>
+          <w:color w:val="1D1C1D"/>
+          <w:sz w:val="28"/>
+          <w:szCs w:val="28"/>
+          <w:shd w:val="clear" w:color="auto" w:fill="F8F8F8"/>
+        </w:rPr>
+        <w:t xml:space="preserve"> data </w:t>
+      </w:r>
+      <w:proofErr w:type="spellStart"/>
+      <w:r>
+        <w:rPr>
+          <w:rFonts w:ascii="Arial" w:hAnsi="Arial" w:cs="Arial"/>
+          <w:color w:val="1D1C1D"/>
+          <w:sz w:val="28"/>
+          <w:szCs w:val="28"/>
+          <w:shd w:val="clear" w:color="auto" w:fill="F8F8F8"/>
+        </w:rPr>
+        <w:t>points</w:t>
+      </w:r>
+      <w:proofErr w:type="spellEnd"/>
+      <w:r>
+        <w:rPr>
+          <w:rFonts w:ascii="Arial" w:hAnsi="Arial" w:cs="Arial"/>
+          <w:color w:val="1D1C1D"/>
+          <w:sz w:val="28"/>
+          <w:szCs w:val="28"/>
+          <w:shd w:val="clear" w:color="auto" w:fill="F8F8F8"/>
+        </w:rPr>
+        <w:t xml:space="preserve"> </w:t>
+      </w:r>
+      <w:proofErr w:type="spellStart"/>
+      <w:r>
+        <w:rPr>
+          <w:rFonts w:ascii="Arial" w:hAnsi="Arial" w:cs="Arial"/>
+          <w:color w:val="1D1C1D"/>
+          <w:sz w:val="28"/>
+          <w:szCs w:val="28"/>
+          <w:shd w:val="clear" w:color="auto" w:fill="F8F8F8"/>
+        </w:rPr>
+        <w:t>that</w:t>
+      </w:r>
+      <w:proofErr w:type="spellEnd"/>
+      <w:r>
+        <w:rPr>
+          <w:rFonts w:ascii="Arial" w:hAnsi="Arial" w:cs="Arial"/>
+          <w:color w:val="1D1C1D"/>
+          <w:sz w:val="28"/>
+          <w:szCs w:val="28"/>
+          <w:shd w:val="clear" w:color="auto" w:fill="F8F8F8"/>
+        </w:rPr>
+        <w:t xml:space="preserve"> </w:t>
+      </w:r>
+      <w:proofErr w:type="spellStart"/>
+      <w:r>
+        <w:rPr>
+          <w:rFonts w:ascii="Arial" w:hAnsi="Arial" w:cs="Arial"/>
+          <w:color w:val="1D1C1D"/>
+          <w:sz w:val="28"/>
+          <w:szCs w:val="28"/>
+          <w:shd w:val="clear" w:color="auto" w:fill="F8F8F8"/>
+        </w:rPr>
+        <w:t>minimizes</w:t>
+      </w:r>
+      <w:proofErr w:type="spellEnd"/>
+      <w:r>
+        <w:rPr>
+          <w:rFonts w:ascii="Arial" w:hAnsi="Arial" w:cs="Arial"/>
+          <w:color w:val="1D1C1D"/>
+          <w:sz w:val="28"/>
+          <w:szCs w:val="28"/>
+          <w:shd w:val="clear" w:color="auto" w:fill="F8F8F8"/>
+        </w:rPr>
+        <w:t xml:space="preserve"> </w:t>
+      </w:r>
+      <w:proofErr w:type="spellStart"/>
+      <w:r>
+        <w:rPr>
+          <w:rFonts w:ascii="Arial" w:hAnsi="Arial" w:cs="Arial"/>
+          <w:color w:val="1D1C1D"/>
+          <w:sz w:val="28"/>
+          <w:szCs w:val="28"/>
+          <w:shd w:val="clear" w:color="auto" w:fill="F8F8F8"/>
+        </w:rPr>
+        <w:t>the</w:t>
+      </w:r>
+      <w:proofErr w:type="spellEnd"/>
+      <w:r>
+        <w:rPr>
+          <w:rFonts w:ascii="Arial" w:hAnsi="Arial" w:cs="Arial"/>
+          <w:color w:val="1D1C1D"/>
+          <w:sz w:val="28"/>
+          <w:szCs w:val="28"/>
+          <w:shd w:val="clear" w:color="auto" w:fill="F8F8F8"/>
+        </w:rPr>
+        <w:t xml:space="preserve"> </w:t>
+      </w:r>
+      <w:proofErr w:type="spellStart"/>
+      <w:r>
+        <w:rPr>
+          <w:rFonts w:ascii="Arial" w:hAnsi="Arial" w:cs="Arial"/>
+          <w:color w:val="1D1C1D"/>
+          <w:sz w:val="28"/>
+          <w:szCs w:val="28"/>
+          <w:shd w:val="clear" w:color="auto" w:fill="F8F8F8"/>
+        </w:rPr>
+        <w:t>sum</w:t>
+      </w:r>
+      <w:proofErr w:type="spellEnd"/>
+      <w:r>
+        <w:rPr>
+          <w:rFonts w:ascii="Arial" w:hAnsi="Arial" w:cs="Arial"/>
+          <w:color w:val="1D1C1D"/>
+          <w:sz w:val="28"/>
+          <w:szCs w:val="28"/>
+          <w:shd w:val="clear" w:color="auto" w:fill="F8F8F8"/>
+        </w:rPr>
+        <w:t xml:space="preserve"> of </w:t>
+      </w:r>
+      <w:proofErr w:type="spellStart"/>
+      <w:r>
+        <w:rPr>
+          <w:rFonts w:ascii="Arial" w:hAnsi="Arial" w:cs="Arial"/>
+          <w:color w:val="1D1C1D"/>
+          <w:sz w:val="28"/>
+          <w:szCs w:val="28"/>
+          <w:shd w:val="clear" w:color="auto" w:fill="F8F8F8"/>
+        </w:rPr>
+        <w:t>the</w:t>
+      </w:r>
+      <w:proofErr w:type="spellEnd"/>
+      <w:r>
+        <w:rPr>
+          <w:rFonts w:ascii="Arial" w:hAnsi="Arial" w:cs="Arial"/>
+          <w:color w:val="1D1C1D"/>
+          <w:sz w:val="28"/>
+          <w:szCs w:val="28"/>
+          <w:shd w:val="clear" w:color="auto" w:fill="F8F8F8"/>
+        </w:rPr>
+        <w:t xml:space="preserve"> </w:t>
+      </w:r>
+      <w:proofErr w:type="spellStart"/>
+      <w:r>
+        <w:rPr>
+          <w:rFonts w:ascii="Arial" w:hAnsi="Arial" w:cs="Arial"/>
+          <w:color w:val="1D1C1D"/>
+          <w:sz w:val="28"/>
+          <w:szCs w:val="28"/>
+          <w:shd w:val="clear" w:color="auto" w:fill="F8F8F8"/>
+        </w:rPr>
+        <w:t>squared</w:t>
+      </w:r>
+      <w:proofErr w:type="spellEnd"/>
+      <w:r>
+        <w:rPr>
+          <w:rFonts w:ascii="Arial" w:hAnsi="Arial" w:cs="Arial"/>
+          <w:color w:val="1D1C1D"/>
+          <w:sz w:val="28"/>
+          <w:szCs w:val="28"/>
+          <w:shd w:val="clear" w:color="auto" w:fill="F8F8F8"/>
+        </w:rPr>
+        <w:t xml:space="preserve"> </w:t>
+      </w:r>
+      <w:proofErr w:type="spellStart"/>
+      <w:r>
+        <w:rPr>
+          <w:rFonts w:ascii="Arial" w:hAnsi="Arial" w:cs="Arial"/>
+          <w:color w:val="1D1C1D"/>
+          <w:sz w:val="28"/>
+          <w:szCs w:val="28"/>
+          <w:shd w:val="clear" w:color="auto" w:fill="F8F8F8"/>
+        </w:rPr>
+        <w:t>differences</w:t>
+      </w:r>
+      <w:proofErr w:type="spellEnd"/>
+      <w:r>
+        <w:rPr>
+          <w:rFonts w:ascii="Arial" w:hAnsi="Arial" w:cs="Arial"/>
+          <w:color w:val="1D1C1D"/>
+          <w:sz w:val="28"/>
+          <w:szCs w:val="28"/>
+          <w:shd w:val="clear" w:color="auto" w:fill="F8F8F8"/>
+        </w:rPr>
+        <w:t xml:space="preserve"> </w:t>
+      </w:r>
+      <w:proofErr w:type="spellStart"/>
+      <w:r>
+        <w:rPr>
+          <w:rFonts w:ascii="Arial" w:hAnsi="Arial" w:cs="Arial"/>
+          <w:color w:val="1D1C1D"/>
+          <w:sz w:val="28"/>
+          <w:szCs w:val="28"/>
+          <w:shd w:val="clear" w:color="auto" w:fill="F8F8F8"/>
+        </w:rPr>
+        <w:t>between</w:t>
+      </w:r>
+      <w:proofErr w:type="spellEnd"/>
+      <w:r>
+        <w:rPr>
+          <w:rFonts w:ascii="Arial" w:hAnsi="Arial" w:cs="Arial"/>
+          <w:color w:val="1D1C1D"/>
+          <w:sz w:val="28"/>
+          <w:szCs w:val="28"/>
+          <w:shd w:val="clear" w:color="auto" w:fill="F8F8F8"/>
+        </w:rPr>
+        <w:t xml:space="preserve"> </w:t>
+      </w:r>
+      <w:proofErr w:type="spellStart"/>
+      <w:r>
+        <w:rPr>
+          <w:rFonts w:ascii="Arial" w:hAnsi="Arial" w:cs="Arial"/>
+          <w:color w:val="1D1C1D"/>
+          <w:sz w:val="28"/>
+          <w:szCs w:val="28"/>
+          <w:shd w:val="clear" w:color="auto" w:fill="F8F8F8"/>
+        </w:rPr>
+        <w:t>the</w:t>
+      </w:r>
+      <w:proofErr w:type="spellEnd"/>
+      <w:r>
+        <w:rPr>
+          <w:rFonts w:ascii="Arial" w:hAnsi="Arial" w:cs="Arial"/>
+          <w:color w:val="1D1C1D"/>
+          <w:sz w:val="28"/>
+          <w:szCs w:val="28"/>
+          <w:shd w:val="clear" w:color="auto" w:fill="F8F8F8"/>
+        </w:rPr>
+        <w:t xml:space="preserve"> </w:t>
+      </w:r>
+      <w:proofErr w:type="spellStart"/>
+      <w:r>
+        <w:rPr>
+          <w:rFonts w:ascii="Arial" w:hAnsi="Arial" w:cs="Arial"/>
+          <w:color w:val="1D1C1D"/>
+          <w:sz w:val="28"/>
+          <w:szCs w:val="28"/>
+          <w:shd w:val="clear" w:color="auto" w:fill="F8F8F8"/>
+        </w:rPr>
+        <w:t>observed</w:t>
+      </w:r>
+      <w:proofErr w:type="spellEnd"/>
+      <w:r>
+        <w:rPr>
+          <w:rFonts w:ascii="Arial" w:hAnsi="Arial" w:cs="Arial"/>
+          <w:color w:val="1D1C1D"/>
+          <w:sz w:val="28"/>
+          <w:szCs w:val="28"/>
+          <w:shd w:val="clear" w:color="auto" w:fill="F8F8F8"/>
+        </w:rPr>
+        <w:t xml:space="preserve"> </w:t>
+      </w:r>
+      <w:proofErr w:type="spellStart"/>
+      <w:r>
+        <w:rPr>
+          <w:rFonts w:ascii="Arial" w:hAnsi="Arial" w:cs="Arial"/>
+          <w:color w:val="1D1C1D"/>
+          <w:sz w:val="28"/>
+          <w:szCs w:val="28"/>
+          <w:shd w:val="clear" w:color="auto" w:fill="F8F8F8"/>
+        </w:rPr>
+        <w:t>values</w:t>
+      </w:r>
+      <w:proofErr w:type="spellEnd"/>
+      <w:r>
+        <w:rPr>
+          <w:rFonts w:ascii="Arial" w:hAnsi="Arial" w:cs="Arial"/>
+          <w:color w:val="1D1C1D"/>
+          <w:sz w:val="28"/>
+          <w:szCs w:val="28"/>
+          <w:shd w:val="clear" w:color="auto" w:fill="F8F8F8"/>
+        </w:rPr>
+        <w:t xml:space="preserve"> </w:t>
+      </w:r>
+      <w:proofErr w:type="spellStart"/>
+      <w:r>
+        <w:rPr>
+          <w:rFonts w:ascii="Arial" w:hAnsi="Arial" w:cs="Arial"/>
+          <w:color w:val="1D1C1D"/>
+          <w:sz w:val="28"/>
+          <w:szCs w:val="28"/>
+          <w:shd w:val="clear" w:color="auto" w:fill="F8F8F8"/>
+        </w:rPr>
+        <w:t>and</w:t>
+      </w:r>
+      <w:proofErr w:type="spellEnd"/>
+      <w:r>
+        <w:rPr>
+          <w:rFonts w:ascii="Arial" w:hAnsi="Arial" w:cs="Arial"/>
+          <w:color w:val="1D1C1D"/>
+          <w:sz w:val="28"/>
+          <w:szCs w:val="28"/>
+          <w:shd w:val="clear" w:color="auto" w:fill="F8F8F8"/>
+        </w:rPr>
+        <w:t xml:space="preserve"> </w:t>
+      </w:r>
+      <w:proofErr w:type="spellStart"/>
+      <w:r>
+        <w:rPr>
+          <w:rFonts w:ascii="Arial" w:hAnsi="Arial" w:cs="Arial"/>
+          <w:color w:val="1D1C1D"/>
+          <w:sz w:val="28"/>
+          <w:szCs w:val="28"/>
+          <w:shd w:val="clear" w:color="auto" w:fill="F8F8F8"/>
+        </w:rPr>
+        <w:t>the</w:t>
+      </w:r>
+      <w:proofErr w:type="spellEnd"/>
+      <w:r>
+        <w:rPr>
+          <w:rFonts w:ascii="Arial" w:hAnsi="Arial" w:cs="Arial"/>
+          <w:color w:val="1D1C1D"/>
+          <w:sz w:val="28"/>
+          <w:szCs w:val="28"/>
+          <w:shd w:val="clear" w:color="auto" w:fill="F8F8F8"/>
+        </w:rPr>
+        <w:t xml:space="preserve"> </w:t>
+      </w:r>
+      <w:proofErr w:type="spellStart"/>
+      <w:r>
+        <w:rPr>
+          <w:rFonts w:ascii="Arial" w:hAnsi="Arial" w:cs="Arial"/>
+          <w:color w:val="1D1C1D"/>
+          <w:sz w:val="28"/>
+          <w:szCs w:val="28"/>
+          <w:shd w:val="clear" w:color="auto" w:fill="F8F8F8"/>
+        </w:rPr>
+        <w:t>corresponding</w:t>
+      </w:r>
+      <w:proofErr w:type="spellEnd"/>
+      <w:r>
+        <w:rPr>
+          <w:rFonts w:ascii="Arial" w:hAnsi="Arial" w:cs="Arial"/>
+          <w:color w:val="1D1C1D"/>
+          <w:sz w:val="28"/>
+          <w:szCs w:val="28"/>
+          <w:shd w:val="clear" w:color="auto" w:fill="F8F8F8"/>
+        </w:rPr>
+        <w:t> </w:t>
+      </w:r>
+      <w:proofErr w:type="spellStart"/>
+      <w:r>
+        <w:rPr>
+          <w:rFonts w:ascii="Arial" w:hAnsi="Arial" w:cs="Arial"/>
+          <w:color w:val="1D1C1D"/>
+          <w:sz w:val="28"/>
+          <w:szCs w:val="28"/>
+          <w:shd w:val="clear" w:color="auto" w:fill="F8F8F8"/>
+        </w:rPr>
+        <w:t>fitted</w:t>
+      </w:r>
+      <w:proofErr w:type="spellEnd"/>
+      <w:r>
+        <w:rPr>
+          <w:rFonts w:ascii="Arial" w:hAnsi="Arial" w:cs="Arial"/>
+          <w:color w:val="1D1C1D"/>
+          <w:sz w:val="28"/>
+          <w:szCs w:val="28"/>
+          <w:shd w:val="clear" w:color="auto" w:fill="F8F8F8"/>
+        </w:rPr>
+        <w:t xml:space="preserve"> </w:t>
+      </w:r>
+      <w:proofErr w:type="spellStart"/>
+      <w:r>
+        <w:rPr>
+          <w:rFonts w:ascii="Arial" w:hAnsi="Arial" w:cs="Arial"/>
+          <w:color w:val="1D1C1D"/>
+          <w:sz w:val="28"/>
+          <w:szCs w:val="28"/>
+          <w:shd w:val="clear" w:color="auto" w:fill="F8F8F8"/>
+        </w:rPr>
+        <w:t>values</w:t>
+      </w:r>
+      <w:proofErr w:type="spellEnd"/>
+      <w:r>
+        <w:rPr>
+          <w:rFonts w:ascii="Arial" w:hAnsi="Arial" w:cs="Arial"/>
+          <w:color w:val="1D1C1D"/>
+          <w:sz w:val="28"/>
+          <w:szCs w:val="28"/>
+          <w:shd w:val="clear" w:color="auto" w:fill="F8F8F8"/>
+        </w:rPr>
+        <w:t>.</w:t>
       </w:r>
     </w:p>
     <w:p>
@@ -2858,15 +3428,804 @@
           <w:shd w:val="clear" w:color="auto" w:fill="F8F8F8"/>
         </w:rPr>
       </w:pPr>
-      <w:r>
-        <w:rPr>
-          <w:rFonts w:ascii="Arial" w:hAnsi="Arial" w:cs="Arial"/>
-          <w:color w:val="1D1C1D"/>
-          <w:sz w:val="28"/>
-          <w:szCs w:val="28"/>
-          <w:shd w:val="clear" w:color="auto" w:fill="F8F8F8"/>
-        </w:rPr>
-        <w:t xml:space="preserve">A4: </w:t>
+    </w:p>
+    <w:p>
+      <w:pPr>
+        <w:jc w:val="both"/>
+        <w:rPr>
+          <w:rFonts w:ascii="Arial" w:hAnsi="Arial" w:cs="Arial"/>
+          <w:color w:val="1D1C1D"/>
+          <w:sz w:val="28"/>
+          <w:szCs w:val="28"/>
+          <w:shd w:val="clear" w:color="auto" w:fill="F8F8F8"/>
+        </w:rPr>
+      </w:pPr>
+      <w:r>
+        <w:rPr>
+          <w:rFonts w:ascii="Arial" w:hAnsi="Arial" w:cs="Arial"/>
+          <w:color w:val="1D1C1D"/>
+          <w:sz w:val="28"/>
+          <w:szCs w:val="28"/>
+          <w:shd w:val="clear" w:color="auto" w:fill="F8F8F8"/>
+        </w:rPr>
+        <w:t>A</w:t>
+      </w:r>
+      <w:r>
+        <w:rPr>
+          <w:rFonts w:ascii="Arial" w:hAnsi="Arial" w:cs="Arial"/>
+          <w:color w:val="1D1C1D"/>
+          <w:sz w:val="28"/>
+          <w:szCs w:val="28"/>
+          <w:shd w:val="clear" w:color="auto" w:fill="F8F8F8"/>
+        </w:rPr>
+        <w:t>3</w:t>
+      </w:r>
+      <w:r>
+        <w:rPr>
+          <w:rFonts w:ascii="Arial" w:hAnsi="Arial" w:cs="Arial"/>
+          <w:color w:val="1D1C1D"/>
+          <w:sz w:val="28"/>
+          <w:szCs w:val="28"/>
+          <w:shd w:val="clear" w:color="auto" w:fill="F8F8F8"/>
+        </w:rPr>
+        <w:t xml:space="preserve">: </w:t>
+      </w:r>
+      <w:proofErr w:type="spellStart"/>
+      <w:r>
+        <w:rPr>
+          <w:rFonts w:ascii="Arial" w:hAnsi="Arial" w:cs="Arial"/>
+          <w:color w:val="1D1C1D"/>
+          <w:sz w:val="28"/>
+          <w:szCs w:val="28"/>
+          <w:shd w:val="clear" w:color="auto" w:fill="F8F8F8"/>
+        </w:rPr>
+        <w:t>Ordinary</w:t>
+      </w:r>
+      <w:proofErr w:type="spellEnd"/>
+      <w:r>
+        <w:rPr>
+          <w:rFonts w:ascii="Arial" w:hAnsi="Arial" w:cs="Arial"/>
+          <w:color w:val="1D1C1D"/>
+          <w:sz w:val="28"/>
+          <w:szCs w:val="28"/>
+          <w:shd w:val="clear" w:color="auto" w:fill="F8F8F8"/>
+        </w:rPr>
+        <w:t xml:space="preserve"> </w:t>
+      </w:r>
+      <w:proofErr w:type="spellStart"/>
+      <w:r>
+        <w:rPr>
+          <w:rFonts w:ascii="Arial" w:hAnsi="Arial" w:cs="Arial"/>
+          <w:color w:val="1D1C1D"/>
+          <w:sz w:val="28"/>
+          <w:szCs w:val="28"/>
+          <w:shd w:val="clear" w:color="auto" w:fill="F8F8F8"/>
+        </w:rPr>
+        <w:t>Least</w:t>
+      </w:r>
+      <w:proofErr w:type="spellEnd"/>
+      <w:r>
+        <w:rPr>
+          <w:rFonts w:ascii="Arial" w:hAnsi="Arial" w:cs="Arial"/>
+          <w:color w:val="1D1C1D"/>
+          <w:sz w:val="28"/>
+          <w:szCs w:val="28"/>
+          <w:shd w:val="clear" w:color="auto" w:fill="F8F8F8"/>
+        </w:rPr>
+        <w:t xml:space="preserve"> </w:t>
+      </w:r>
+      <w:proofErr w:type="spellStart"/>
+      <w:r>
+        <w:rPr>
+          <w:rFonts w:ascii="Arial" w:hAnsi="Arial" w:cs="Arial"/>
+          <w:color w:val="1D1C1D"/>
+          <w:sz w:val="28"/>
+          <w:szCs w:val="28"/>
+          <w:shd w:val="clear" w:color="auto" w:fill="F8F8F8"/>
+        </w:rPr>
+        <w:t>Squares</w:t>
+      </w:r>
+      <w:proofErr w:type="spellEnd"/>
+      <w:r>
+        <w:rPr>
+          <w:rFonts w:ascii="Arial" w:hAnsi="Arial" w:cs="Arial"/>
+          <w:color w:val="1D1C1D"/>
+          <w:sz w:val="28"/>
+          <w:szCs w:val="28"/>
+          <w:shd w:val="clear" w:color="auto" w:fill="F8F8F8"/>
+        </w:rPr>
+        <w:t xml:space="preserve"> </w:t>
+      </w:r>
+      <w:proofErr w:type="spellStart"/>
+      <w:r>
+        <w:rPr>
+          <w:rFonts w:ascii="Arial" w:hAnsi="Arial" w:cs="Arial"/>
+          <w:color w:val="1D1C1D"/>
+          <w:sz w:val="28"/>
+          <w:szCs w:val="28"/>
+          <w:shd w:val="clear" w:color="auto" w:fill="F8F8F8"/>
+        </w:rPr>
+        <w:t>regression</w:t>
+      </w:r>
+      <w:proofErr w:type="spellEnd"/>
+      <w:r>
+        <w:rPr>
+          <w:rFonts w:ascii="Arial" w:hAnsi="Arial" w:cs="Arial"/>
+          <w:color w:val="1D1C1D"/>
+          <w:sz w:val="28"/>
+          <w:szCs w:val="28"/>
+          <w:shd w:val="clear" w:color="auto" w:fill="F8F8F8"/>
+        </w:rPr>
+        <w:t xml:space="preserve"> (OLS) </w:t>
+      </w:r>
+      <w:proofErr w:type="spellStart"/>
+      <w:r>
+        <w:rPr>
+          <w:rFonts w:ascii="Arial" w:hAnsi="Arial" w:cs="Arial"/>
+          <w:color w:val="1D1C1D"/>
+          <w:sz w:val="28"/>
+          <w:szCs w:val="28"/>
+          <w:shd w:val="clear" w:color="auto" w:fill="F8F8F8"/>
+        </w:rPr>
+        <w:t>often</w:t>
+      </w:r>
+      <w:proofErr w:type="spellEnd"/>
+      <w:r>
+        <w:rPr>
+          <w:rFonts w:ascii="Arial" w:hAnsi="Arial" w:cs="Arial"/>
+          <w:color w:val="1D1C1D"/>
+          <w:sz w:val="28"/>
+          <w:szCs w:val="28"/>
+          <w:shd w:val="clear" w:color="auto" w:fill="F8F8F8"/>
+        </w:rPr>
+        <w:t xml:space="preserve"> </w:t>
+      </w:r>
+      <w:proofErr w:type="spellStart"/>
+      <w:r>
+        <w:rPr>
+          <w:rFonts w:ascii="Arial" w:hAnsi="Arial" w:cs="Arial"/>
+          <w:color w:val="1D1C1D"/>
+          <w:sz w:val="28"/>
+          <w:szCs w:val="28"/>
+          <w:shd w:val="clear" w:color="auto" w:fill="F8F8F8"/>
+        </w:rPr>
+        <w:t>called</w:t>
+      </w:r>
+      <w:proofErr w:type="spellEnd"/>
+      <w:r>
+        <w:rPr>
+          <w:rFonts w:ascii="Arial" w:hAnsi="Arial" w:cs="Arial"/>
+          <w:color w:val="1D1C1D"/>
+          <w:sz w:val="28"/>
+          <w:szCs w:val="28"/>
+          <w:shd w:val="clear" w:color="auto" w:fill="F8F8F8"/>
+        </w:rPr>
+        <w:t xml:space="preserve"> “</w:t>
+      </w:r>
+      <w:proofErr w:type="spellStart"/>
+      <w:r>
+        <w:rPr>
+          <w:rFonts w:ascii="Arial" w:hAnsi="Arial" w:cs="Arial"/>
+          <w:color w:val="1D1C1D"/>
+          <w:sz w:val="28"/>
+          <w:szCs w:val="28"/>
+          <w:shd w:val="clear" w:color="auto" w:fill="F8F8F8"/>
+        </w:rPr>
+        <w:t>Linear</w:t>
+      </w:r>
+      <w:proofErr w:type="spellEnd"/>
+      <w:r>
+        <w:rPr>
+          <w:rFonts w:ascii="Arial" w:hAnsi="Arial" w:cs="Arial"/>
+          <w:color w:val="1D1C1D"/>
+          <w:sz w:val="28"/>
+          <w:szCs w:val="28"/>
+          <w:shd w:val="clear" w:color="auto" w:fill="F8F8F8"/>
+        </w:rPr>
+        <w:t xml:space="preserve"> </w:t>
+      </w:r>
+      <w:proofErr w:type="spellStart"/>
+      <w:r>
+        <w:rPr>
+          <w:rFonts w:ascii="Arial" w:hAnsi="Arial" w:cs="Arial"/>
+          <w:color w:val="1D1C1D"/>
+          <w:sz w:val="28"/>
+          <w:szCs w:val="28"/>
+          <w:shd w:val="clear" w:color="auto" w:fill="F8F8F8"/>
+        </w:rPr>
+        <w:t>Regression</w:t>
+      </w:r>
+      <w:proofErr w:type="spellEnd"/>
+      <w:r>
+        <w:rPr>
+          <w:rFonts w:ascii="Arial" w:hAnsi="Arial" w:cs="Arial"/>
+          <w:color w:val="1D1C1D"/>
+          <w:sz w:val="28"/>
+          <w:szCs w:val="28"/>
+          <w:shd w:val="clear" w:color="auto" w:fill="F8F8F8"/>
+        </w:rPr>
+        <w:t xml:space="preserve">”. </w:t>
+      </w:r>
+      <w:proofErr w:type="spellStart"/>
+      <w:r>
+        <w:rPr>
+          <w:rFonts w:ascii="Arial" w:hAnsi="Arial" w:cs="Arial"/>
+          <w:color w:val="1D1C1D"/>
+          <w:sz w:val="28"/>
+          <w:szCs w:val="28"/>
+          <w:shd w:val="clear" w:color="auto" w:fill="F8F8F8"/>
+        </w:rPr>
+        <w:t>It’s</w:t>
+      </w:r>
+      <w:proofErr w:type="spellEnd"/>
+      <w:r>
+        <w:rPr>
+          <w:rFonts w:ascii="Arial" w:hAnsi="Arial" w:cs="Arial"/>
+          <w:color w:val="1D1C1D"/>
+          <w:sz w:val="28"/>
+          <w:szCs w:val="28"/>
+          <w:shd w:val="clear" w:color="auto" w:fill="F8F8F8"/>
+        </w:rPr>
+        <w:t xml:space="preserve"> a </w:t>
+      </w:r>
+      <w:proofErr w:type="spellStart"/>
+      <w:r>
+        <w:rPr>
+          <w:rFonts w:ascii="Arial" w:hAnsi="Arial" w:cs="Arial"/>
+          <w:color w:val="1D1C1D"/>
+          <w:sz w:val="28"/>
+          <w:szCs w:val="28"/>
+          <w:shd w:val="clear" w:color="auto" w:fill="F8F8F8"/>
+        </w:rPr>
+        <w:t>common</w:t>
+      </w:r>
+      <w:proofErr w:type="spellEnd"/>
+      <w:r>
+        <w:rPr>
+          <w:rFonts w:ascii="Arial" w:hAnsi="Arial" w:cs="Arial"/>
+          <w:color w:val="1D1C1D"/>
+          <w:sz w:val="28"/>
+          <w:szCs w:val="28"/>
+          <w:shd w:val="clear" w:color="auto" w:fill="F8F8F8"/>
+        </w:rPr>
+        <w:t xml:space="preserve"> </w:t>
+      </w:r>
+      <w:proofErr w:type="spellStart"/>
+      <w:r>
+        <w:rPr>
+          <w:rFonts w:ascii="Arial" w:hAnsi="Arial" w:cs="Arial"/>
+          <w:color w:val="1D1C1D"/>
+          <w:sz w:val="28"/>
+          <w:szCs w:val="28"/>
+          <w:shd w:val="clear" w:color="auto" w:fill="F8F8F8"/>
+        </w:rPr>
+        <w:t>technique</w:t>
+      </w:r>
+      <w:proofErr w:type="spellEnd"/>
+      <w:r>
+        <w:rPr>
+          <w:rFonts w:ascii="Arial" w:hAnsi="Arial" w:cs="Arial"/>
+          <w:color w:val="1D1C1D"/>
+          <w:sz w:val="28"/>
+          <w:szCs w:val="28"/>
+          <w:shd w:val="clear" w:color="auto" w:fill="F8F8F8"/>
+        </w:rPr>
+        <w:t xml:space="preserve"> </w:t>
+      </w:r>
+      <w:proofErr w:type="spellStart"/>
+      <w:r>
+        <w:rPr>
+          <w:rFonts w:ascii="Arial" w:hAnsi="Arial" w:cs="Arial"/>
+          <w:color w:val="1D1C1D"/>
+          <w:sz w:val="28"/>
+          <w:szCs w:val="28"/>
+          <w:shd w:val="clear" w:color="auto" w:fill="F8F8F8"/>
+        </w:rPr>
+        <w:t>for</w:t>
+      </w:r>
+      <w:proofErr w:type="spellEnd"/>
+      <w:r>
+        <w:rPr>
+          <w:rFonts w:ascii="Arial" w:hAnsi="Arial" w:cs="Arial"/>
+          <w:color w:val="1D1C1D"/>
+          <w:sz w:val="28"/>
+          <w:szCs w:val="28"/>
+          <w:shd w:val="clear" w:color="auto" w:fill="F8F8F8"/>
+        </w:rPr>
+        <w:t xml:space="preserve"> </w:t>
+      </w:r>
+      <w:proofErr w:type="spellStart"/>
+      <w:r>
+        <w:rPr>
+          <w:rFonts w:ascii="Arial" w:hAnsi="Arial" w:cs="Arial"/>
+          <w:color w:val="1D1C1D"/>
+          <w:sz w:val="28"/>
+          <w:szCs w:val="28"/>
+          <w:shd w:val="clear" w:color="auto" w:fill="F8F8F8"/>
+        </w:rPr>
+        <w:t>estimating</w:t>
+      </w:r>
+      <w:proofErr w:type="spellEnd"/>
+      <w:r>
+        <w:rPr>
+          <w:rFonts w:ascii="Arial" w:hAnsi="Arial" w:cs="Arial"/>
+          <w:color w:val="1D1C1D"/>
+          <w:sz w:val="28"/>
+          <w:szCs w:val="28"/>
+          <w:shd w:val="clear" w:color="auto" w:fill="F8F8F8"/>
+        </w:rPr>
+        <w:t xml:space="preserve"> </w:t>
+      </w:r>
+      <w:proofErr w:type="spellStart"/>
+      <w:r>
+        <w:rPr>
+          <w:rFonts w:ascii="Arial" w:hAnsi="Arial" w:cs="Arial"/>
+          <w:color w:val="1D1C1D"/>
+          <w:sz w:val="28"/>
+          <w:szCs w:val="28"/>
+          <w:shd w:val="clear" w:color="auto" w:fill="F8F8F8"/>
+        </w:rPr>
+        <w:t>coefficients</w:t>
+      </w:r>
+      <w:proofErr w:type="spellEnd"/>
+      <w:r>
+        <w:rPr>
+          <w:rFonts w:ascii="Arial" w:hAnsi="Arial" w:cs="Arial"/>
+          <w:color w:val="1D1C1D"/>
+          <w:sz w:val="28"/>
+          <w:szCs w:val="28"/>
+          <w:shd w:val="clear" w:color="auto" w:fill="F8F8F8"/>
+        </w:rPr>
+        <w:t xml:space="preserve"> of </w:t>
+      </w:r>
+      <w:proofErr w:type="spellStart"/>
+      <w:r>
+        <w:rPr>
+          <w:rFonts w:ascii="Arial" w:hAnsi="Arial" w:cs="Arial"/>
+          <w:color w:val="1D1C1D"/>
+          <w:sz w:val="28"/>
+          <w:szCs w:val="28"/>
+          <w:shd w:val="clear" w:color="auto" w:fill="F8F8F8"/>
+        </w:rPr>
+        <w:t>linear</w:t>
+      </w:r>
+      <w:proofErr w:type="spellEnd"/>
+      <w:r>
+        <w:rPr>
+          <w:rFonts w:ascii="Arial" w:hAnsi="Arial" w:cs="Arial"/>
+          <w:color w:val="1D1C1D"/>
+          <w:sz w:val="28"/>
+          <w:szCs w:val="28"/>
+          <w:shd w:val="clear" w:color="auto" w:fill="F8F8F8"/>
+        </w:rPr>
+        <w:t xml:space="preserve"> </w:t>
+      </w:r>
+      <w:proofErr w:type="spellStart"/>
+      <w:r>
+        <w:rPr>
+          <w:rFonts w:ascii="Arial" w:hAnsi="Arial" w:cs="Arial"/>
+          <w:color w:val="1D1C1D"/>
+          <w:sz w:val="28"/>
+          <w:szCs w:val="28"/>
+          <w:shd w:val="clear" w:color="auto" w:fill="F8F8F8"/>
+        </w:rPr>
+        <w:t>regression</w:t>
+      </w:r>
+      <w:proofErr w:type="spellEnd"/>
+      <w:r>
+        <w:rPr>
+          <w:rFonts w:ascii="Arial" w:hAnsi="Arial" w:cs="Arial"/>
+          <w:color w:val="1D1C1D"/>
+          <w:sz w:val="28"/>
+          <w:szCs w:val="28"/>
+          <w:shd w:val="clear" w:color="auto" w:fill="F8F8F8"/>
+        </w:rPr>
+        <w:t xml:space="preserve"> </w:t>
+      </w:r>
+      <w:proofErr w:type="spellStart"/>
+      <w:r>
+        <w:rPr>
+          <w:rFonts w:ascii="Arial" w:hAnsi="Arial" w:cs="Arial"/>
+          <w:color w:val="1D1C1D"/>
+          <w:sz w:val="28"/>
+          <w:szCs w:val="28"/>
+          <w:shd w:val="clear" w:color="auto" w:fill="F8F8F8"/>
+        </w:rPr>
+        <w:t>equations</w:t>
+      </w:r>
+      <w:proofErr w:type="spellEnd"/>
+      <w:r>
+        <w:rPr>
+          <w:rFonts w:ascii="Arial" w:hAnsi="Arial" w:cs="Arial"/>
+          <w:color w:val="1D1C1D"/>
+          <w:sz w:val="28"/>
+          <w:szCs w:val="28"/>
+          <w:shd w:val="clear" w:color="auto" w:fill="F8F8F8"/>
+        </w:rPr>
+        <w:t xml:space="preserve"> </w:t>
+      </w:r>
+      <w:proofErr w:type="spellStart"/>
+      <w:r>
+        <w:rPr>
+          <w:rFonts w:ascii="Arial" w:hAnsi="Arial" w:cs="Arial"/>
+          <w:color w:val="1D1C1D"/>
+          <w:sz w:val="28"/>
+          <w:szCs w:val="28"/>
+          <w:shd w:val="clear" w:color="auto" w:fill="F8F8F8"/>
+        </w:rPr>
+        <w:t>which</w:t>
+      </w:r>
+      <w:proofErr w:type="spellEnd"/>
+      <w:r>
+        <w:rPr>
+          <w:rFonts w:ascii="Arial" w:hAnsi="Arial" w:cs="Arial"/>
+          <w:color w:val="1D1C1D"/>
+          <w:sz w:val="28"/>
+          <w:szCs w:val="28"/>
+          <w:shd w:val="clear" w:color="auto" w:fill="F8F8F8"/>
+        </w:rPr>
+        <w:t xml:space="preserve"> </w:t>
+      </w:r>
+      <w:proofErr w:type="spellStart"/>
+      <w:r>
+        <w:rPr>
+          <w:rFonts w:ascii="Arial" w:hAnsi="Arial" w:cs="Arial"/>
+          <w:color w:val="1D1C1D"/>
+          <w:sz w:val="28"/>
+          <w:szCs w:val="28"/>
+          <w:shd w:val="clear" w:color="auto" w:fill="F8F8F8"/>
+        </w:rPr>
+        <w:t>describe</w:t>
+      </w:r>
+      <w:proofErr w:type="spellEnd"/>
+      <w:r>
+        <w:rPr>
+          <w:rFonts w:ascii="Arial" w:hAnsi="Arial" w:cs="Arial"/>
+          <w:color w:val="1D1C1D"/>
+          <w:sz w:val="28"/>
+          <w:szCs w:val="28"/>
+          <w:shd w:val="clear" w:color="auto" w:fill="F8F8F8"/>
+        </w:rPr>
+        <w:t xml:space="preserve"> </w:t>
+      </w:r>
+      <w:proofErr w:type="spellStart"/>
+      <w:r>
+        <w:rPr>
+          <w:rFonts w:ascii="Arial" w:hAnsi="Arial" w:cs="Arial"/>
+          <w:color w:val="1D1C1D"/>
+          <w:sz w:val="28"/>
+          <w:szCs w:val="28"/>
+          <w:shd w:val="clear" w:color="auto" w:fill="F8F8F8"/>
+        </w:rPr>
+        <w:t>the</w:t>
+      </w:r>
+      <w:proofErr w:type="spellEnd"/>
+      <w:r>
+        <w:rPr>
+          <w:rFonts w:ascii="Arial" w:hAnsi="Arial" w:cs="Arial"/>
+          <w:color w:val="1D1C1D"/>
+          <w:sz w:val="28"/>
+          <w:szCs w:val="28"/>
+          <w:shd w:val="clear" w:color="auto" w:fill="F8F8F8"/>
+        </w:rPr>
+        <w:t xml:space="preserve"> </w:t>
+      </w:r>
+      <w:proofErr w:type="spellStart"/>
+      <w:r>
+        <w:rPr>
+          <w:rFonts w:ascii="Arial" w:hAnsi="Arial" w:cs="Arial"/>
+          <w:color w:val="1D1C1D"/>
+          <w:sz w:val="28"/>
+          <w:szCs w:val="28"/>
+          <w:shd w:val="clear" w:color="auto" w:fill="F8F8F8"/>
+        </w:rPr>
+        <w:t>relationship</w:t>
+      </w:r>
+      <w:proofErr w:type="spellEnd"/>
+      <w:r>
+        <w:rPr>
+          <w:rFonts w:ascii="Arial" w:hAnsi="Arial" w:cs="Arial"/>
+          <w:color w:val="1D1C1D"/>
+          <w:sz w:val="28"/>
+          <w:szCs w:val="28"/>
+          <w:shd w:val="clear" w:color="auto" w:fill="F8F8F8"/>
+        </w:rPr>
+        <w:t xml:space="preserve"> </w:t>
+      </w:r>
+      <w:proofErr w:type="spellStart"/>
+      <w:r>
+        <w:rPr>
+          <w:rFonts w:ascii="Arial" w:hAnsi="Arial" w:cs="Arial"/>
+          <w:color w:val="1D1C1D"/>
+          <w:sz w:val="28"/>
+          <w:szCs w:val="28"/>
+          <w:shd w:val="clear" w:color="auto" w:fill="F8F8F8"/>
+        </w:rPr>
+        <w:t>between</w:t>
+      </w:r>
+      <w:proofErr w:type="spellEnd"/>
+      <w:r>
+        <w:rPr>
+          <w:rFonts w:ascii="Arial" w:hAnsi="Arial" w:cs="Arial"/>
+          <w:color w:val="1D1C1D"/>
+          <w:sz w:val="28"/>
+          <w:szCs w:val="28"/>
+          <w:shd w:val="clear" w:color="auto" w:fill="F8F8F8"/>
+        </w:rPr>
+        <w:t xml:space="preserve"> </w:t>
+      </w:r>
+      <w:proofErr w:type="spellStart"/>
+      <w:r>
+        <w:rPr>
+          <w:rFonts w:ascii="Arial" w:hAnsi="Arial" w:cs="Arial"/>
+          <w:color w:val="1D1C1D"/>
+          <w:sz w:val="28"/>
+          <w:szCs w:val="28"/>
+          <w:shd w:val="clear" w:color="auto" w:fill="F8F8F8"/>
+        </w:rPr>
+        <w:t>one</w:t>
+      </w:r>
+      <w:proofErr w:type="spellEnd"/>
+      <w:r>
+        <w:rPr>
+          <w:rFonts w:ascii="Arial" w:hAnsi="Arial" w:cs="Arial"/>
+          <w:color w:val="1D1C1D"/>
+          <w:sz w:val="28"/>
+          <w:szCs w:val="28"/>
+          <w:shd w:val="clear" w:color="auto" w:fill="F8F8F8"/>
+        </w:rPr>
+        <w:t xml:space="preserve"> </w:t>
+      </w:r>
+      <w:proofErr w:type="spellStart"/>
+      <w:r>
+        <w:rPr>
+          <w:rFonts w:ascii="Arial" w:hAnsi="Arial" w:cs="Arial"/>
+          <w:color w:val="1D1C1D"/>
+          <w:sz w:val="28"/>
+          <w:szCs w:val="28"/>
+          <w:shd w:val="clear" w:color="auto" w:fill="F8F8F8"/>
+        </w:rPr>
+        <w:t>or</w:t>
+      </w:r>
+      <w:proofErr w:type="spellEnd"/>
+      <w:r>
+        <w:rPr>
+          <w:rFonts w:ascii="Arial" w:hAnsi="Arial" w:cs="Arial"/>
+          <w:color w:val="1D1C1D"/>
+          <w:sz w:val="28"/>
+          <w:szCs w:val="28"/>
+          <w:shd w:val="clear" w:color="auto" w:fill="F8F8F8"/>
+        </w:rPr>
+        <w:t xml:space="preserve"> </w:t>
+      </w:r>
+      <w:proofErr w:type="spellStart"/>
+      <w:r>
+        <w:rPr>
+          <w:rFonts w:ascii="Arial" w:hAnsi="Arial" w:cs="Arial"/>
+          <w:color w:val="1D1C1D"/>
+          <w:sz w:val="28"/>
+          <w:szCs w:val="28"/>
+          <w:shd w:val="clear" w:color="auto" w:fill="F8F8F8"/>
+        </w:rPr>
+        <w:t>more</w:t>
+      </w:r>
+      <w:proofErr w:type="spellEnd"/>
+      <w:r>
+        <w:rPr>
+          <w:rFonts w:ascii="Arial" w:hAnsi="Arial" w:cs="Arial"/>
+          <w:color w:val="1D1C1D"/>
+          <w:sz w:val="28"/>
+          <w:szCs w:val="28"/>
+          <w:shd w:val="clear" w:color="auto" w:fill="F8F8F8"/>
+        </w:rPr>
+        <w:t xml:space="preserve"> </w:t>
+      </w:r>
+      <w:proofErr w:type="spellStart"/>
+      <w:r>
+        <w:rPr>
+          <w:rFonts w:ascii="Arial" w:hAnsi="Arial" w:cs="Arial"/>
+          <w:color w:val="1D1C1D"/>
+          <w:sz w:val="28"/>
+          <w:szCs w:val="28"/>
+          <w:shd w:val="clear" w:color="auto" w:fill="F8F8F8"/>
+        </w:rPr>
+        <w:t>independent</w:t>
+      </w:r>
+      <w:proofErr w:type="spellEnd"/>
+      <w:r>
+        <w:rPr>
+          <w:rFonts w:ascii="Arial" w:hAnsi="Arial" w:cs="Arial"/>
+          <w:color w:val="1D1C1D"/>
+          <w:sz w:val="28"/>
+          <w:szCs w:val="28"/>
+          <w:shd w:val="clear" w:color="auto" w:fill="F8F8F8"/>
+        </w:rPr>
+        <w:t xml:space="preserve"> </w:t>
+      </w:r>
+      <w:proofErr w:type="spellStart"/>
+      <w:r>
+        <w:rPr>
+          <w:rFonts w:ascii="Arial" w:hAnsi="Arial" w:cs="Arial"/>
+          <w:color w:val="1D1C1D"/>
+          <w:sz w:val="28"/>
+          <w:szCs w:val="28"/>
+          <w:shd w:val="clear" w:color="auto" w:fill="F8F8F8"/>
+        </w:rPr>
+        <w:t>variables</w:t>
+      </w:r>
+      <w:proofErr w:type="spellEnd"/>
+      <w:r>
+        <w:rPr>
+          <w:rFonts w:ascii="Arial" w:hAnsi="Arial" w:cs="Arial"/>
+          <w:color w:val="1D1C1D"/>
+          <w:sz w:val="28"/>
+          <w:szCs w:val="28"/>
+          <w:shd w:val="clear" w:color="auto" w:fill="F8F8F8"/>
+        </w:rPr>
+        <w:t xml:space="preserve"> </w:t>
+      </w:r>
+      <w:proofErr w:type="spellStart"/>
+      <w:r>
+        <w:rPr>
+          <w:rFonts w:ascii="Arial" w:hAnsi="Arial" w:cs="Arial"/>
+          <w:color w:val="1D1C1D"/>
+          <w:sz w:val="28"/>
+          <w:szCs w:val="28"/>
+          <w:shd w:val="clear" w:color="auto" w:fill="F8F8F8"/>
+        </w:rPr>
+        <w:t>and</w:t>
+      </w:r>
+      <w:proofErr w:type="spellEnd"/>
+      <w:r>
+        <w:rPr>
+          <w:rFonts w:ascii="Arial" w:hAnsi="Arial" w:cs="Arial"/>
+          <w:color w:val="1D1C1D"/>
+          <w:sz w:val="28"/>
+          <w:szCs w:val="28"/>
+          <w:shd w:val="clear" w:color="auto" w:fill="F8F8F8"/>
+        </w:rPr>
+        <w:t xml:space="preserve"> a </w:t>
+      </w:r>
+      <w:proofErr w:type="spellStart"/>
+      <w:r>
+        <w:rPr>
+          <w:rFonts w:ascii="Arial" w:hAnsi="Arial" w:cs="Arial"/>
+          <w:color w:val="1D1C1D"/>
+          <w:sz w:val="28"/>
+          <w:szCs w:val="28"/>
+          <w:shd w:val="clear" w:color="auto" w:fill="F8F8F8"/>
+        </w:rPr>
+        <w:t>dependent</w:t>
+      </w:r>
+      <w:proofErr w:type="spellEnd"/>
+      <w:r>
+        <w:rPr>
+          <w:rFonts w:ascii="Arial" w:hAnsi="Arial" w:cs="Arial"/>
+          <w:color w:val="1D1C1D"/>
+          <w:sz w:val="28"/>
+          <w:szCs w:val="28"/>
+          <w:shd w:val="clear" w:color="auto" w:fill="F8F8F8"/>
+        </w:rPr>
+        <w:t xml:space="preserve"> </w:t>
+      </w:r>
+      <w:proofErr w:type="spellStart"/>
+      <w:r>
+        <w:rPr>
+          <w:rFonts w:ascii="Arial" w:hAnsi="Arial" w:cs="Arial"/>
+          <w:color w:val="1D1C1D"/>
+          <w:sz w:val="28"/>
+          <w:szCs w:val="28"/>
+          <w:shd w:val="clear" w:color="auto" w:fill="F8F8F8"/>
+        </w:rPr>
+        <w:t>variable</w:t>
+      </w:r>
+      <w:proofErr w:type="spellEnd"/>
+      <w:r>
+        <w:rPr>
+          <w:rFonts w:ascii="Arial" w:hAnsi="Arial" w:cs="Arial"/>
+          <w:color w:val="1D1C1D"/>
+          <w:sz w:val="28"/>
+          <w:szCs w:val="28"/>
+          <w:shd w:val="clear" w:color="auto" w:fill="F8F8F8"/>
+        </w:rPr>
+        <w:t>.</w:t>
+      </w:r>
+    </w:p>
+    <w:p>
+      <w:pPr>
+        <w:jc w:val="both"/>
+        <w:rPr>
+          <w:rFonts w:ascii="Arial" w:hAnsi="Arial" w:cs="Arial"/>
+          <w:color w:val="1D1C1D"/>
+          <w:sz w:val="28"/>
+          <w:szCs w:val="28"/>
+          <w:shd w:val="clear" w:color="auto" w:fill="F8F8F8"/>
+        </w:rPr>
+      </w:pPr>
+    </w:p>
+    <w:p>
+      <w:pPr>
+        <w:jc w:val="both"/>
+        <w:rPr>
+          <w:rFonts w:ascii="Arial" w:hAnsi="Arial" w:cs="Arial"/>
+          <w:color w:val="1D1C1D"/>
+          <w:sz w:val="28"/>
+          <w:szCs w:val="28"/>
+          <w:shd w:val="clear" w:color="auto" w:fill="F8F8F8"/>
+        </w:rPr>
+      </w:pPr>
+      <w:r>
+        <w:rPr>
+          <w:rFonts w:ascii="Arial" w:hAnsi="Arial" w:cs="Arial"/>
+          <w:color w:val="1D1C1D"/>
+          <w:sz w:val="28"/>
+          <w:szCs w:val="28"/>
+          <w:shd w:val="clear" w:color="auto" w:fill="F8F8F8"/>
+        </w:rPr>
+        <w:t>A</w:t>
+      </w:r>
+      <w:r>
+        <w:rPr>
+          <w:rFonts w:ascii="Arial" w:hAnsi="Arial" w:cs="Arial"/>
+          <w:color w:val="1D1C1D"/>
+          <w:sz w:val="28"/>
+          <w:szCs w:val="28"/>
+          <w:shd w:val="clear" w:color="auto" w:fill="F8F8F8"/>
+        </w:rPr>
+        <w:t>4</w:t>
+      </w:r>
+      <w:r>
+        <w:rPr>
+          <w:rFonts w:ascii="Arial" w:hAnsi="Arial" w:cs="Arial"/>
+          <w:color w:val="1D1C1D"/>
+          <w:sz w:val="28"/>
+          <w:szCs w:val="28"/>
+          <w:shd w:val="clear" w:color="auto" w:fill="F8F8F8"/>
+        </w:rPr>
+        <w:t>: Bir tahmin yaparken eldeki verilerin doğrusal bir çizgi etrafında olmasını isteriz. Eldeki verilerin çizilecek olan bu doğruya olan uzaklıklarının karelerinin toplamının minimum olması daha sonra yapılacak tahminlerin daha doğru sonuç vermesini sağlayacaktır.</w:t>
+      </w:r>
+    </w:p>
+    <w:p>
+      <w:pPr>
+        <w:jc w:val="both"/>
+        <w:rPr>
+          <w:rFonts w:ascii="Arial" w:hAnsi="Arial" w:cs="Arial"/>
+          <w:color w:val="1D1C1D"/>
+          <w:sz w:val="28"/>
+          <w:szCs w:val="28"/>
+          <w:shd w:val="clear" w:color="auto" w:fill="F8F8F8"/>
+        </w:rPr>
+      </w:pPr>
+      <w:r>
+        <w:rPr>
+          <w:rFonts w:ascii="Arial" w:hAnsi="Arial" w:cs="Arial"/>
+          <w:color w:val="1D1C1D"/>
+          <w:sz w:val="28"/>
+          <w:szCs w:val="28"/>
+          <w:shd w:val="clear" w:color="auto" w:fill="F8F8F8"/>
+        </w:rPr>
+        <w:lastRenderedPageBreak/>
+        <w:t>A</w:t>
+      </w:r>
+      <w:r>
+        <w:rPr>
+          <w:rFonts w:ascii="Arial" w:hAnsi="Arial" w:cs="Arial"/>
+          <w:color w:val="1D1C1D"/>
+          <w:sz w:val="28"/>
+          <w:szCs w:val="28"/>
+          <w:shd w:val="clear" w:color="auto" w:fill="F8F8F8"/>
+        </w:rPr>
+        <w:t>5</w:t>
+      </w:r>
+      <w:r>
+        <w:rPr>
+          <w:rFonts w:ascii="Arial" w:hAnsi="Arial" w:cs="Arial"/>
+          <w:color w:val="1D1C1D"/>
+          <w:sz w:val="28"/>
+          <w:szCs w:val="28"/>
+          <w:shd w:val="clear" w:color="auto" w:fill="F8F8F8"/>
+        </w:rPr>
+        <w:t xml:space="preserve">: </w:t>
       </w:r>
       <w:proofErr w:type="spellStart"/>
       <w:r>

</xml_diff>